<commit_message>
Added methodics for diplom
</commit_message>
<xml_diff>
--- a/5kurs/diplom/Tem521diplom.docx
+++ b/5kurs/diplom/Tem521diplom.docx
@@ -3,19 +3,998 @@
 <w:document xmlns:ve="http://schemas.openxmlformats.org/markup-compatibility/2006" xmlns:o="urn:schemas-microsoft-com:office:office" xmlns:r="http://schemas.openxmlformats.org/officeDocument/2006/relationships" xmlns:m="http://schemas.openxmlformats.org/officeDocument/2006/math" xmlns:v="urn:schemas-microsoft-com:vml" xmlns:wp="http://schemas.openxmlformats.org/drawingml/2006/wordprocessingDrawing" xmlns:w10="urn:schemas-microsoft-com:office:word" xmlns:w="http://schemas.openxmlformats.org/wordprocessingml/2006/main" xmlns:wne="http://schemas.microsoft.com/office/word/2006/wordml">
   <w:body>
     <w:p>
-      <w:r>
-        <w:t xml:space="preserve">1. </w:t>
-      </w:r>
-      <w:r>
-        <w:t>Обзор вопроса:</w:t>
-      </w:r>
-    </w:p>
-    <w:p>
-      <w:r>
-        <w:t>Термины, сущность, программ</w:t>
-      </w:r>
-      <w:r>
-        <w:t xml:space="preserve">ы, применение, нормативная база, современный уровень развития технологий, отечественный и западный. </w:t>
+      <w:pPr>
+        <w:pStyle w:val="Default"/>
+        <w:jc w:val="center"/>
+        <w:rPr>
+          <w:b/>
+          <w:sz w:val="28"/>
+          <w:szCs w:val="28"/>
+        </w:rPr>
+      </w:pPr>
+      <w:r>
+        <w:rPr>
+          <w:b/>
+          <w:sz w:val="28"/>
+          <w:szCs w:val="28"/>
+        </w:rPr>
+        <w:t>ФЕДЕРАЛЬНОЕ ГОСУДАРСТВЕННОЕ ОБРАЗОВАТЕЛЬНОЕ БЮДЖЕТНОЕ УЧРЕЖДЕНИЕ ВЫСШЕГО ОБРАЗОВАНИЯ</w:t>
+      </w:r>
+    </w:p>
+    <w:p>
+      <w:pPr>
+        <w:pStyle w:val="Default"/>
+        <w:jc w:val="center"/>
+        <w:rPr>
+          <w:b/>
+          <w:sz w:val="28"/>
+          <w:szCs w:val="28"/>
+        </w:rPr>
+      </w:pPr>
+      <w:r>
+        <w:rPr>
+          <w:b/>
+          <w:sz w:val="28"/>
+          <w:szCs w:val="28"/>
+        </w:rPr>
+        <w:t>«ФИНАНСОВЫЙ УНИВЕРСИТЕТ</w:t>
+      </w:r>
+    </w:p>
+    <w:p>
+      <w:pPr>
+        <w:pStyle w:val="Default"/>
+        <w:jc w:val="center"/>
+        <w:rPr>
+          <w:b/>
+          <w:sz w:val="28"/>
+          <w:szCs w:val="28"/>
+        </w:rPr>
+      </w:pPr>
+      <w:r>
+        <w:rPr>
+          <w:b/>
+          <w:sz w:val="28"/>
+          <w:szCs w:val="28"/>
+        </w:rPr>
+        <w:t>ПРИ ПРАВИТЕЛЬСТВЕ РОССИЙСКОЙ ФЕДЕРАЦИИ»</w:t>
+      </w:r>
+    </w:p>
+    <w:p>
+      <w:pPr>
+        <w:pStyle w:val="Default"/>
+        <w:jc w:val="center"/>
+        <w:rPr>
+          <w:b/>
+          <w:sz w:val="28"/>
+          <w:szCs w:val="28"/>
+        </w:rPr>
+      </w:pPr>
+      <w:r>
+        <w:rPr>
+          <w:b/>
+          <w:sz w:val="28"/>
+          <w:szCs w:val="28"/>
+        </w:rPr>
+        <w:t>ЧЕЛЯБИНСКИЙ ФИЛИАЛ</w:t>
+      </w:r>
+    </w:p>
+    <w:p>
+      <w:pPr>
+        <w:pStyle w:val="Default"/>
+        <w:spacing w:before="240"/>
+        <w:jc w:val="center"/>
+        <w:rPr>
+          <w:b/>
+          <w:sz w:val="28"/>
+          <w:szCs w:val="28"/>
+        </w:rPr>
+      </w:pPr>
+      <w:r>
+        <w:rPr>
+          <w:b/>
+          <w:sz w:val="28"/>
+          <w:szCs w:val="28"/>
+        </w:rPr>
+        <w:t>Кафедра «</w:t>
+      </w:r>
+      <w:r>
+        <w:rPr>
+          <w:b/>
+          <w:sz w:val="28"/>
+          <w:szCs w:val="28"/>
+        </w:rPr>
+        <w:t>Математика и информатика</w:t>
+      </w:r>
+      <w:r>
+        <w:rPr>
+          <w:b/>
+          <w:sz w:val="28"/>
+          <w:szCs w:val="28"/>
+        </w:rPr>
+        <w:t>»</w:t>
+      </w:r>
+    </w:p>
+    <w:p>
+      <w:pPr>
+        <w:pStyle w:val="Default"/>
+        <w:spacing w:before="240"/>
+        <w:ind w:left="5812"/>
+        <w:rPr>
+          <w:sz w:val="28"/>
+          <w:szCs w:val="28"/>
+        </w:rPr>
+      </w:pPr>
+      <w:r>
+        <w:rPr>
+          <w:sz w:val="28"/>
+          <w:szCs w:val="28"/>
+        </w:rPr>
+        <w:t xml:space="preserve">Работа допущена к защите: </w:t>
+      </w:r>
+    </w:p>
+    <w:p>
+      <w:pPr>
+        <w:pStyle w:val="Default"/>
+        <w:ind w:left="5812"/>
+        <w:rPr>
+          <w:sz w:val="28"/>
+          <w:szCs w:val="28"/>
+        </w:rPr>
+      </w:pPr>
+      <w:r>
+        <w:rPr>
+          <w:sz w:val="28"/>
+          <w:szCs w:val="28"/>
+        </w:rPr>
+        <w:t xml:space="preserve">зав. кафедрой, </w:t>
+      </w:r>
+      <w:r>
+        <w:rPr>
+          <w:sz w:val="28"/>
+          <w:szCs w:val="28"/>
+        </w:rPr>
+        <w:t>доц.,</w:t>
+      </w:r>
+    </w:p>
+    <w:p>
+      <w:pPr>
+        <w:pStyle w:val="Default"/>
+        <w:ind w:left="5812"/>
+        <w:rPr>
+          <w:sz w:val="28"/>
+          <w:szCs w:val="28"/>
+        </w:rPr>
+      </w:pPr>
+      <w:r>
+        <w:rPr>
+          <w:sz w:val="28"/>
+          <w:szCs w:val="28"/>
+        </w:rPr>
+        <w:t>д</w:t>
+      </w:r>
+      <w:r>
+        <w:rPr>
+          <w:sz w:val="28"/>
+          <w:szCs w:val="28"/>
+        </w:rPr>
+        <w:t>.</w:t>
+      </w:r>
+      <w:r>
+        <w:rPr>
+          <w:sz w:val="28"/>
+          <w:szCs w:val="28"/>
+        </w:rPr>
+        <w:t>п</w:t>
+      </w:r>
+      <w:r>
+        <w:rPr>
+          <w:sz w:val="28"/>
+          <w:szCs w:val="28"/>
+        </w:rPr>
+        <w:t xml:space="preserve">.н. </w:t>
+      </w:r>
+      <w:proofErr w:type="spellStart"/>
+      <w:r>
+        <w:rPr>
+          <w:sz w:val="28"/>
+          <w:szCs w:val="28"/>
+        </w:rPr>
+        <w:t>Подповетная</w:t>
+      </w:r>
+      <w:proofErr w:type="spellEnd"/>
+      <w:r>
+        <w:rPr>
+          <w:sz w:val="28"/>
+          <w:szCs w:val="28"/>
+        </w:rPr>
+        <w:t xml:space="preserve"> </w:t>
+      </w:r>
+      <w:r>
+        <w:rPr>
+          <w:sz w:val="28"/>
+          <w:szCs w:val="28"/>
+        </w:rPr>
+        <w:t>Ю</w:t>
+      </w:r>
+      <w:r>
+        <w:rPr>
+          <w:sz w:val="28"/>
+          <w:szCs w:val="28"/>
+        </w:rPr>
+        <w:t>.</w:t>
+      </w:r>
+      <w:r>
+        <w:rPr>
+          <w:sz w:val="28"/>
+          <w:szCs w:val="28"/>
+        </w:rPr>
+        <w:t>В</w:t>
+      </w:r>
+      <w:r>
+        <w:rPr>
+          <w:sz w:val="28"/>
+          <w:szCs w:val="28"/>
+        </w:rPr>
+        <w:t xml:space="preserve">. </w:t>
+      </w:r>
+    </w:p>
+    <w:p>
+      <w:pPr>
+        <w:pStyle w:val="Default"/>
+        <w:ind w:left="5812"/>
+        <w:rPr>
+          <w:sz w:val="28"/>
+          <w:szCs w:val="28"/>
+        </w:rPr>
+      </w:pPr>
+      <w:r>
+        <w:rPr>
+          <w:sz w:val="28"/>
+          <w:szCs w:val="28"/>
+        </w:rPr>
+        <w:t xml:space="preserve">________________________ </w:t>
+      </w:r>
+    </w:p>
+    <w:p>
+      <w:pPr>
+        <w:pStyle w:val="Default"/>
+        <w:ind w:left="5812"/>
+        <w:rPr>
+          <w:sz w:val="28"/>
+          <w:szCs w:val="28"/>
+        </w:rPr>
+      </w:pPr>
+      <w:r>
+        <w:rPr>
+          <w:sz w:val="28"/>
+          <w:szCs w:val="28"/>
+        </w:rPr>
+        <w:t>«____» ____________201</w:t>
+      </w:r>
+      <w:r>
+        <w:rPr>
+          <w:sz w:val="28"/>
+          <w:szCs w:val="28"/>
+        </w:rPr>
+        <w:t>6</w:t>
+      </w:r>
+      <w:r>
+        <w:rPr>
+          <w:sz w:val="28"/>
+          <w:szCs w:val="28"/>
+        </w:rPr>
+        <w:t xml:space="preserve"> г. </w:t>
+      </w:r>
+    </w:p>
+    <w:p>
+      <w:pPr>
+        <w:pStyle w:val="Default"/>
+        <w:ind w:left="5812"/>
+        <w:rPr>
+          <w:sz w:val="28"/>
+          <w:szCs w:val="28"/>
+        </w:rPr>
+      </w:pPr>
+    </w:p>
+    <w:p>
+      <w:pPr>
+        <w:pStyle w:val="Default"/>
+      </w:pPr>
+      <w:r>
+        <w:t xml:space="preserve">Код </w:t>
+      </w:r>
+      <w:r>
+        <w:t>направления</w:t>
+      </w:r>
+      <w:r>
+        <w:t xml:space="preserve">: </w:t>
+      </w:r>
+      <w:r>
+        <w:t>080</w:t>
+      </w:r>
+      <w:r>
+        <w:t>5</w:t>
+      </w:r>
+      <w:r>
+        <w:t>0</w:t>
+      </w:r>
+      <w:r>
+        <w:t>0.62</w:t>
+      </w:r>
+    </w:p>
+    <w:p>
+      <w:pPr>
+        <w:pStyle w:val="Default"/>
+        <w:rPr>
+          <w:sz w:val="28"/>
+          <w:szCs w:val="28"/>
+        </w:rPr>
+      </w:pPr>
+      <w:r>
+        <w:t>Направление</w:t>
+      </w:r>
+      <w:r>
+        <w:t xml:space="preserve">: </w:t>
+      </w:r>
+      <w:r>
+        <w:t>Бизнес-информатика</w:t>
+      </w:r>
+      <w:r>
+        <w:br/>
+      </w:r>
+    </w:p>
+    <w:p>
+      <w:pPr>
+        <w:pStyle w:val="Default"/>
+        <w:spacing w:before="240"/>
+        <w:jc w:val="center"/>
+        <w:rPr>
+          <w:b/>
+          <w:sz w:val="28"/>
+          <w:szCs w:val="28"/>
+        </w:rPr>
+      </w:pPr>
+      <w:r>
+        <w:rPr>
+          <w:b/>
+          <w:sz w:val="28"/>
+          <w:szCs w:val="28"/>
+        </w:rPr>
+        <w:t xml:space="preserve">ВЫПУСКНАЯ КВАЛИФИКАЦИОННАЯ </w:t>
+      </w:r>
+      <w:r>
+        <w:rPr>
+          <w:b/>
+          <w:sz w:val="28"/>
+          <w:szCs w:val="28"/>
+        </w:rPr>
+        <w:t>(БАКАЛАВРСКАЯ)</w:t>
+      </w:r>
+      <w:r>
+        <w:rPr>
+          <w:b/>
+          <w:sz w:val="28"/>
+          <w:szCs w:val="28"/>
+        </w:rPr>
+        <w:t xml:space="preserve"> РАБОТА</w:t>
+      </w:r>
+    </w:p>
+    <w:p>
+      <w:pPr>
+        <w:pStyle w:val="Default"/>
+        <w:jc w:val="center"/>
+        <w:rPr>
+          <w:b/>
+          <w:sz w:val="28"/>
+          <w:szCs w:val="28"/>
+        </w:rPr>
+      </w:pPr>
+      <w:r>
+        <w:rPr>
+          <w:b/>
+          <w:sz w:val="28"/>
+          <w:szCs w:val="28"/>
+        </w:rPr>
+        <w:t>на тему:</w:t>
+      </w:r>
+    </w:p>
+    <w:p>
+      <w:pPr>
+        <w:pStyle w:val="Default"/>
+        <w:rPr>
+          <w:sz w:val="28"/>
+          <w:szCs w:val="28"/>
+        </w:rPr>
+      </w:pPr>
+    </w:p>
+    <w:p>
+      <w:pPr>
+        <w:ind w:firstLine="0"/>
+        <w:jc w:val="center"/>
+      </w:pPr>
+      <w:r>
+        <w:rPr>
+          <w:szCs w:val="28"/>
+        </w:rPr>
+        <w:t>«</w:t>
+      </w:r>
+      <w:r>
+        <w:t>РАЗРАБОТКА ИНФОРМАЦИОННОГО ОБЕСПЕЧЕНИЯ ДЛЯ СИСТЕМ УПРАВЛЕНИЯ ЖИЗНЕННЫМ ЦИКЛОМ НА ПРОМЫШЛЕННОМ ПРЕДПРИЯТИИ</w:t>
+      </w:r>
+      <w:r>
+        <w:rPr>
+          <w:szCs w:val="28"/>
+        </w:rPr>
+        <w:t>»</w:t>
+      </w:r>
+    </w:p>
+    <w:p>
+      <w:pPr>
+        <w:pStyle w:val="Default"/>
+        <w:rPr>
+          <w:sz w:val="28"/>
+          <w:szCs w:val="28"/>
+        </w:rPr>
+      </w:pPr>
+    </w:p>
+    <w:p>
+      <w:pPr>
+        <w:pStyle w:val="Default"/>
+        <w:rPr>
+          <w:sz w:val="28"/>
+          <w:szCs w:val="28"/>
+        </w:rPr>
+      </w:pPr>
+    </w:p>
+    <w:p>
+      <w:pPr>
+        <w:pStyle w:val="Default"/>
+        <w:rPr>
+          <w:sz w:val="28"/>
+          <w:szCs w:val="28"/>
+        </w:rPr>
+      </w:pPr>
+    </w:p>
+    <w:p>
+      <w:pPr>
+        <w:pStyle w:val="Default"/>
+        <w:ind w:left="4820"/>
+        <w:rPr>
+          <w:sz w:val="28"/>
+          <w:szCs w:val="28"/>
+        </w:rPr>
+      </w:pPr>
+      <w:r>
+        <w:rPr>
+          <w:sz w:val="28"/>
+          <w:szCs w:val="28"/>
+        </w:rPr>
+        <w:t>Студент</w:t>
+      </w:r>
+      <w:r>
+        <w:rPr>
+          <w:sz w:val="28"/>
+          <w:szCs w:val="28"/>
+        </w:rPr>
+        <w:t>а</w:t>
+      </w:r>
+      <w:r>
+        <w:rPr>
+          <w:sz w:val="28"/>
+          <w:szCs w:val="28"/>
+        </w:rPr>
+        <w:t xml:space="preserve"> группы 521</w:t>
+      </w:r>
+    </w:p>
+    <w:p>
+      <w:pPr>
+        <w:pStyle w:val="Default"/>
+        <w:ind w:left="4820"/>
+        <w:rPr>
+          <w:sz w:val="28"/>
+          <w:szCs w:val="28"/>
+        </w:rPr>
+      </w:pPr>
+      <w:proofErr w:type="spellStart"/>
+      <w:r>
+        <w:rPr>
+          <w:sz w:val="28"/>
+          <w:szCs w:val="28"/>
+        </w:rPr>
+        <w:t>Темникова</w:t>
+      </w:r>
+      <w:proofErr w:type="spellEnd"/>
+      <w:r>
+        <w:rPr>
+          <w:sz w:val="28"/>
+          <w:szCs w:val="28"/>
+        </w:rPr>
+        <w:t xml:space="preserve"> Андрея Владимировича</w:t>
+      </w:r>
+    </w:p>
+    <w:p>
+      <w:pPr>
+        <w:pStyle w:val="Default"/>
+        <w:spacing w:before="120"/>
+        <w:ind w:left="4820"/>
+        <w:rPr>
+          <w:sz w:val="28"/>
+          <w:szCs w:val="28"/>
+        </w:rPr>
+      </w:pPr>
+      <w:r>
+        <w:rPr>
+          <w:sz w:val="28"/>
+          <w:szCs w:val="28"/>
+        </w:rPr>
+        <w:t xml:space="preserve">________________________________ </w:t>
+      </w:r>
+    </w:p>
+    <w:p>
+      <w:pPr>
+        <w:pStyle w:val="Default"/>
+        <w:ind w:left="4820"/>
+        <w:jc w:val="center"/>
+        <w:rPr>
+          <w:sz w:val="22"/>
+          <w:szCs w:val="22"/>
+        </w:rPr>
+      </w:pPr>
+      <w:r>
+        <w:rPr>
+          <w:sz w:val="22"/>
+          <w:szCs w:val="22"/>
+        </w:rPr>
+        <w:t>(подпись)</w:t>
+      </w:r>
+    </w:p>
+    <w:p>
+      <w:pPr>
+        <w:pStyle w:val="Default"/>
+        <w:ind w:left="4820"/>
+        <w:rPr>
+          <w:sz w:val="28"/>
+          <w:szCs w:val="28"/>
+        </w:rPr>
+      </w:pPr>
+    </w:p>
+    <w:p>
+      <w:pPr>
+        <w:pStyle w:val="Default"/>
+        <w:ind w:left="4820"/>
+        <w:rPr>
+          <w:sz w:val="28"/>
+          <w:szCs w:val="28"/>
+        </w:rPr>
+      </w:pPr>
+      <w:r>
+        <w:rPr>
+          <w:sz w:val="28"/>
+          <w:szCs w:val="28"/>
+        </w:rPr>
+        <w:t xml:space="preserve">Научный руководитель: </w:t>
+      </w:r>
+    </w:p>
+    <w:p>
+      <w:pPr>
+        <w:pStyle w:val="Default"/>
+        <w:ind w:left="4820"/>
+        <w:rPr>
+          <w:sz w:val="28"/>
+          <w:szCs w:val="28"/>
+        </w:rPr>
+      </w:pPr>
+      <w:r>
+        <w:rPr>
+          <w:sz w:val="28"/>
+          <w:szCs w:val="28"/>
+        </w:rPr>
+        <w:t>д.т.н., доцент, профессор кафедры математики и информатики</w:t>
+      </w:r>
+      <w:r>
+        <w:rPr>
+          <w:sz w:val="28"/>
+          <w:szCs w:val="28"/>
+        </w:rPr>
+        <w:br/>
+      </w:r>
+      <w:proofErr w:type="spellStart"/>
+      <w:r>
+        <w:rPr>
+          <w:sz w:val="28"/>
+          <w:szCs w:val="28"/>
+        </w:rPr>
+        <w:t>Переверзев</w:t>
+      </w:r>
+      <w:proofErr w:type="spellEnd"/>
+      <w:r>
+        <w:rPr>
+          <w:sz w:val="28"/>
+          <w:szCs w:val="28"/>
+        </w:rPr>
+        <w:t xml:space="preserve"> Павел Петрович</w:t>
+      </w:r>
+      <w:r>
+        <w:rPr>
+          <w:sz w:val="28"/>
+          <w:szCs w:val="28"/>
+        </w:rPr>
+        <w:t xml:space="preserve"> </w:t>
+      </w:r>
+    </w:p>
+    <w:p>
+      <w:pPr>
+        <w:pStyle w:val="Default"/>
+        <w:spacing w:before="120"/>
+        <w:ind w:left="4820"/>
+        <w:rPr>
+          <w:sz w:val="28"/>
+          <w:szCs w:val="28"/>
+        </w:rPr>
+      </w:pPr>
+      <w:r>
+        <w:rPr>
+          <w:sz w:val="28"/>
+          <w:szCs w:val="28"/>
+        </w:rPr>
+        <w:t xml:space="preserve">________________________________ </w:t>
+      </w:r>
+    </w:p>
+    <w:p>
+      <w:pPr>
+        <w:pStyle w:val="Default"/>
+        <w:ind w:left="4820"/>
+        <w:jc w:val="center"/>
+        <w:rPr>
+          <w:sz w:val="22"/>
+          <w:szCs w:val="22"/>
+        </w:rPr>
+      </w:pPr>
+      <w:r>
+        <w:rPr>
+          <w:sz w:val="22"/>
+          <w:szCs w:val="22"/>
+        </w:rPr>
+        <w:t>(подпись)</w:t>
+      </w:r>
+    </w:p>
+    <w:p>
+      <w:pPr>
+        <w:pStyle w:val="Default"/>
+        <w:ind w:left="4820"/>
+        <w:rPr>
+          <w:sz w:val="28"/>
+          <w:szCs w:val="28"/>
+        </w:rPr>
+      </w:pPr>
+    </w:p>
+    <w:p>
+      <w:pPr>
+        <w:pStyle w:val="Default"/>
+        <w:ind w:left="4820"/>
+        <w:rPr>
+          <w:sz w:val="28"/>
+          <w:szCs w:val="28"/>
+        </w:rPr>
+      </w:pPr>
+    </w:p>
+    <w:p>
+      <w:pPr>
+        <w:pStyle w:val="Default"/>
+        <w:ind w:left="4820"/>
+        <w:rPr>
+          <w:sz w:val="28"/>
+          <w:szCs w:val="28"/>
+        </w:rPr>
+      </w:pPr>
+    </w:p>
+    <w:p>
+      <w:pPr>
+        <w:pStyle w:val="Default"/>
+        <w:spacing w:before="120"/>
+        <w:ind w:left="4820"/>
+        <w:rPr>
+          <w:sz w:val="28"/>
+          <w:szCs w:val="28"/>
+        </w:rPr>
+      </w:pPr>
+    </w:p>
+    <w:p>
+      <w:pPr>
+        <w:pStyle w:val="Default"/>
+        <w:ind w:left="4820"/>
+        <w:jc w:val="center"/>
+        <w:rPr>
+          <w:sz w:val="22"/>
+          <w:szCs w:val="22"/>
+        </w:rPr>
+      </w:pPr>
+    </w:p>
+    <w:p>
+      <w:pPr>
+        <w:pStyle w:val="Default"/>
+        <w:jc w:val="center"/>
+        <w:rPr>
+          <w:sz w:val="28"/>
+          <w:szCs w:val="28"/>
+        </w:rPr>
+      </w:pPr>
+      <w:r>
+        <w:rPr>
+          <w:sz w:val="28"/>
+          <w:szCs w:val="28"/>
+        </w:rPr>
+        <w:t>Челябинск</w:t>
+      </w:r>
+      <w:r>
+        <w:rPr>
+          <w:sz w:val="28"/>
+          <w:szCs w:val="28"/>
+        </w:rPr>
+        <w:t xml:space="preserve"> 2016</w:t>
+      </w:r>
+    </w:p>
+    <w:sdt>
+      <w:sdtPr>
+        <w:id w:val="134247526"/>
+        <w:docPartObj>
+          <w:docPartGallery w:val="Table of Contents"/>
+          <w:docPartUnique/>
+        </w:docPartObj>
+      </w:sdtPr>
+      <w:sdtEndPr>
+        <w:rPr>
+          <w:rFonts w:ascii="Times New Roman" w:eastAsia="Calibri" w:hAnsi="Times New Roman" w:cs="Times New Roman"/>
+          <w:b w:val="0"/>
+          <w:bCs w:val="0"/>
+          <w:color w:val="auto"/>
+          <w:szCs w:val="22"/>
+        </w:rPr>
+      </w:sdtEndPr>
+      <w:sdtContent>
+        <w:p>
+          <w:pPr>
+            <w:pStyle w:val="a7"/>
+          </w:pPr>
+          <w:r>
+            <w:t>Оглавление</w:t>
+          </w:r>
+        </w:p>
+        <w:p>
+          <w:pPr>
+            <w:pStyle w:val="11"/>
+            <w:tabs>
+              <w:tab w:val="right" w:leader="dot" w:pos="9628"/>
+            </w:tabs>
+            <w:rPr>
+              <w:noProof/>
+            </w:rPr>
+          </w:pPr>
+          <w:r>
+            <w:fldChar w:fldCharType="begin"/>
+          </w:r>
+          <w:r>
+            <w:instrText xml:space="preserve"> TOC \o "1-3" \h \z \u </w:instrText>
+          </w:r>
+          <w:r>
+            <w:fldChar w:fldCharType="separate"/>
+          </w:r>
+          <w:hyperlink w:anchor="_Toc440222174" w:history="1">
+            <w:r>
+              <w:rPr>
+                <w:rStyle w:val="a8"/>
+                <w:noProof/>
+              </w:rPr>
+              <w:t>ВВЕДЕНИЕ</w:t>
+            </w:r>
+            <w:r>
+              <w:rPr>
+                <w:noProof/>
+                <w:webHidden/>
+              </w:rPr>
+              <w:tab/>
+            </w:r>
+            <w:r>
+              <w:rPr>
+                <w:noProof/>
+                <w:webHidden/>
+              </w:rPr>
+              <w:fldChar w:fldCharType="begin"/>
+            </w:r>
+            <w:r>
+              <w:rPr>
+                <w:noProof/>
+                <w:webHidden/>
+              </w:rPr>
+              <w:instrText xml:space="preserve"> PAGEREF _Toc440222174 \h </w:instrText>
+            </w:r>
+            <w:r>
+              <w:rPr>
+                <w:noProof/>
+                <w:webHidden/>
+              </w:rPr>
+            </w:r>
+            <w:r>
+              <w:rPr>
+                <w:noProof/>
+                <w:webHidden/>
+              </w:rPr>
+              <w:fldChar w:fldCharType="separate"/>
+            </w:r>
+            <w:r>
+              <w:rPr>
+                <w:noProof/>
+                <w:webHidden/>
+              </w:rPr>
+              <w:t>4</w:t>
+            </w:r>
+            <w:r>
+              <w:rPr>
+                <w:noProof/>
+                <w:webHidden/>
+              </w:rPr>
+              <w:fldChar w:fldCharType="end"/>
+            </w:r>
+          </w:hyperlink>
+        </w:p>
+        <w:p>
+          <w:pPr>
+            <w:pStyle w:val="11"/>
+            <w:tabs>
+              <w:tab w:val="right" w:leader="dot" w:pos="9628"/>
+            </w:tabs>
+            <w:rPr>
+              <w:noProof/>
+            </w:rPr>
+          </w:pPr>
+          <w:hyperlink w:anchor="_Toc440222175" w:history="1">
+            <w:r>
+              <w:rPr>
+                <w:rStyle w:val="a8"/>
+                <w:noProof/>
+              </w:rPr>
+              <w:t>ГЛАВА 1</w:t>
+            </w:r>
+            <w:r>
+              <w:rPr>
+                <w:noProof/>
+                <w:webHidden/>
+              </w:rPr>
+              <w:tab/>
+            </w:r>
+            <w:r>
+              <w:rPr>
+                <w:noProof/>
+                <w:webHidden/>
+              </w:rPr>
+              <w:fldChar w:fldCharType="begin"/>
+            </w:r>
+            <w:r>
+              <w:rPr>
+                <w:noProof/>
+                <w:webHidden/>
+              </w:rPr>
+              <w:instrText xml:space="preserve"> PAGEREF _Toc440222175 \h </w:instrText>
+            </w:r>
+            <w:r>
+              <w:rPr>
+                <w:noProof/>
+                <w:webHidden/>
+              </w:rPr>
+            </w:r>
+            <w:r>
+              <w:rPr>
+                <w:noProof/>
+                <w:webHidden/>
+              </w:rPr>
+              <w:fldChar w:fldCharType="separate"/>
+            </w:r>
+            <w:r>
+              <w:rPr>
+                <w:noProof/>
+                <w:webHidden/>
+              </w:rPr>
+              <w:t>5</w:t>
+            </w:r>
+            <w:r>
+              <w:rPr>
+                <w:noProof/>
+                <w:webHidden/>
+              </w:rPr>
+              <w:fldChar w:fldCharType="end"/>
+            </w:r>
+          </w:hyperlink>
+        </w:p>
+        <w:p>
+          <w:pPr>
+            <w:pStyle w:val="11"/>
+            <w:tabs>
+              <w:tab w:val="right" w:leader="dot" w:pos="9628"/>
+            </w:tabs>
+            <w:rPr>
+              <w:noProof/>
+            </w:rPr>
+          </w:pPr>
+          <w:hyperlink w:anchor="_Toc440222176" w:history="1">
+            <w:r>
+              <w:rPr>
+                <w:rStyle w:val="a8"/>
+                <w:noProof/>
+              </w:rPr>
+              <w:t>ЗАКЛЮЧЕНИЕ</w:t>
+            </w:r>
+            <w:r>
+              <w:rPr>
+                <w:noProof/>
+                <w:webHidden/>
+              </w:rPr>
+              <w:tab/>
+            </w:r>
+            <w:r>
+              <w:rPr>
+                <w:noProof/>
+                <w:webHidden/>
+              </w:rPr>
+              <w:fldChar w:fldCharType="begin"/>
+            </w:r>
+            <w:r>
+              <w:rPr>
+                <w:noProof/>
+                <w:webHidden/>
+              </w:rPr>
+              <w:instrText xml:space="preserve"> PAGEREF _Toc440222176 \h </w:instrText>
+            </w:r>
+            <w:r>
+              <w:rPr>
+                <w:noProof/>
+                <w:webHidden/>
+              </w:rPr>
+            </w:r>
+            <w:r>
+              <w:rPr>
+                <w:noProof/>
+                <w:webHidden/>
+              </w:rPr>
+              <w:fldChar w:fldCharType="separate"/>
+            </w:r>
+            <w:r>
+              <w:rPr>
+                <w:noProof/>
+                <w:webHidden/>
+              </w:rPr>
+              <w:t>6</w:t>
+            </w:r>
+            <w:r>
+              <w:rPr>
+                <w:noProof/>
+                <w:webHidden/>
+              </w:rPr>
+              <w:fldChar w:fldCharType="end"/>
+            </w:r>
+          </w:hyperlink>
+        </w:p>
+        <w:p>
+          <w:r>
+            <w:fldChar w:fldCharType="end"/>
+          </w:r>
+        </w:p>
+      </w:sdtContent>
+    </w:sdt>
+    <w:p>
+      <w:pPr>
+        <w:rPr>
+          <w:lang w:val="en-US"/>
+        </w:rPr>
+      </w:pPr>
+    </w:p>
+    <w:p>
+      <w:r>
+        <w:t>1. Обзор вопроса:</w:t>
+      </w:r>
+    </w:p>
+    <w:p>
+      <w:r>
+        <w:t xml:space="preserve">Термины, сущность, программы, применение, нормативная база, современный уровень развития технологий, отечественный и западный. </w:t>
       </w:r>
     </w:p>
     <w:p>
@@ -51,10 +1030,7 @@
     <w:p/>
     <w:p>
       <w:r>
-        <w:t xml:space="preserve">Введение - актуальность, цель, задачи, объект, предложения, методическая база, структура. Вынести сюда </w:t>
-      </w:r>
-      <w:r>
-        <w:t xml:space="preserve">проблемы из 2 главы. Фразы: "Таким образом, цель работы - улучшение..." по теме, "Для достижения необходимо решить следующие задачи". </w:t>
+        <w:t xml:space="preserve">Введение - актуальность, цель, задачи, объект, предложения, методическая база, структура. Вынести сюда проблемы из 2 главы. Фразы: "Таким образом, цель работы - улучшение..." по теме, "Для достижения необходимо решить следующие задачи". </w:t>
       </w:r>
     </w:p>
     <w:p/>
@@ -74,24 +1050,163 @@
         <w:t xml:space="preserve">20 страниц. В 1 главе должно быть много ссылок, на графиках должны быть названия осей и размерность. </w:t>
       </w:r>
     </w:p>
+    <w:p>
+      <w:r>
+        <w:lastRenderedPageBreak/>
+        <w:t>Рекомендуется следующее распределение текста по разделам: введение - не более двух - трех страниц, главы - не более 20 – 25 страниц, заключение — не более трех - пяти страниц. Объем основной части –55-70 страниц</w:t>
+      </w:r>
+    </w:p>
+    <w:p>
+      <w:r>
+        <w:t xml:space="preserve">Разработка информационного обеспечения для систем управления жизненным циклом на промышленном предприятии. </w:t>
+      </w:r>
+    </w:p>
     <w:p/>
-    <w:p>
-      <w:r>
-        <w:t>Разработка информационного обеспечения для систем уп</w:t>
-      </w:r>
-      <w:r>
-        <w:t xml:space="preserve">равления жизненным циклом на промышленном предприятии. </w:t>
-      </w:r>
-    </w:p>
     <w:p/>
+    <w:p>
+      <w:pPr>
+        <w:pStyle w:val="1"/>
+      </w:pPr>
+      <w:bookmarkStart w:id="0" w:name="_Toc440222174"/>
+      <w:r>
+        <w:lastRenderedPageBreak/>
+        <w:t>ВВЕДЕНИЕ</w:t>
+      </w:r>
+      <w:bookmarkEnd w:id="0"/>
+    </w:p>
+    <w:p>
+      <w:pPr>
+        <w:pStyle w:val="1"/>
+      </w:pPr>
+      <w:bookmarkStart w:id="1" w:name="_Toc440222175"/>
+      <w:r>
+        <w:lastRenderedPageBreak/>
+        <w:t>ГЛАВА 1</w:t>
+      </w:r>
+      <w:bookmarkEnd w:id="1"/>
+    </w:p>
+    <w:p/>
+    <w:p/>
+    <w:p>
+      <w:pPr>
+        <w:pStyle w:val="1"/>
+        <w:rPr>
+          <w:lang w:val="en-US"/>
+        </w:rPr>
+      </w:pPr>
+      <w:bookmarkStart w:id="2" w:name="_Toc440222176"/>
+      <w:r>
+        <w:lastRenderedPageBreak/>
+        <w:t>ЗАКЛЮЧЕНИЕ</w:t>
+      </w:r>
+      <w:bookmarkEnd w:id="2"/>
+    </w:p>
+    <w:p>
+      <w:pPr>
+        <w:pStyle w:val="Default"/>
+        <w:jc w:val="center"/>
+        <w:rPr>
+          <w:sz w:val="28"/>
+          <w:szCs w:val="28"/>
+        </w:rPr>
+      </w:pPr>
+    </w:p>
     <w:sectPr>
+      <w:footerReference w:type="default" r:id="rId10"/>
       <w:pgSz w:w="11906" w:h="16838"/>
-      <w:pgMar w:top="1134" w:right="850" w:bottom="1134" w:left="1701" w:header="708" w:footer="708" w:gutter="0"/>
+      <w:pgMar w:top="1134" w:right="567" w:bottom="1134" w:left="1701" w:header="709" w:footer="709" w:gutter="0"/>
+      <w:pgNumType w:start="1"/>
       <w:cols w:space="708"/>
-      <w:docGrid w:linePitch="360"/>
+      <w:titlePg/>
+      <w:docGrid w:linePitch="381"/>
     </w:sectPr>
   </w:body>
 </w:document>
+</file>
+
+<file path=word/endnotes.xml><?xml version="1.0" encoding="utf-8"?>
+<w:endnotes xmlns:ve="http://schemas.openxmlformats.org/markup-compatibility/2006" xmlns:o="urn:schemas-microsoft-com:office:office" xmlns:r="http://schemas.openxmlformats.org/officeDocument/2006/relationships" xmlns:m="http://schemas.openxmlformats.org/officeDocument/2006/math" xmlns:v="urn:schemas-microsoft-com:vml" xmlns:wp="http://schemas.openxmlformats.org/drawingml/2006/wordprocessingDrawing" xmlns:w10="urn:schemas-microsoft-com:office:word" xmlns:w="http://schemas.openxmlformats.org/wordprocessingml/2006/main" xmlns:wne="http://schemas.microsoft.com/office/word/2006/wordml">
+  <w:endnote w:type="separator" w:id="-1">
+    <w:p>
+      <w:pPr>
+        <w:spacing w:line="240" w:lineRule="auto"/>
+      </w:pPr>
+      <w:r>
+        <w:separator/>
+      </w:r>
+    </w:p>
+  </w:endnote>
+  <w:endnote w:type="continuationSeparator" w:id="0">
+    <w:p>
+      <w:pPr>
+        <w:spacing w:line="240" w:lineRule="auto"/>
+      </w:pPr>
+      <w:r>
+        <w:continuationSeparator/>
+      </w:r>
+    </w:p>
+  </w:endnote>
+</w:endnotes>
+</file>
+
+<file path=word/footer1.xml><?xml version="1.0" encoding="utf-8"?>
+<w:ftr xmlns:ve="http://schemas.openxmlformats.org/markup-compatibility/2006" xmlns:o="urn:schemas-microsoft-com:office:office" xmlns:r="http://schemas.openxmlformats.org/officeDocument/2006/relationships" xmlns:m="http://schemas.openxmlformats.org/officeDocument/2006/math" xmlns:v="urn:schemas-microsoft-com:vml" xmlns:wp="http://schemas.openxmlformats.org/drawingml/2006/wordprocessingDrawing" xmlns:w10="urn:schemas-microsoft-com:office:word" xmlns:w="http://schemas.openxmlformats.org/wordprocessingml/2006/main" xmlns:wne="http://schemas.microsoft.com/office/word/2006/wordml">
+  <w:sdt>
+    <w:sdtPr>
+      <w:id w:val="134247522"/>
+      <w:docPartObj>
+        <w:docPartGallery w:val="Page Numbers (Bottom of Page)"/>
+        <w:docPartUnique/>
+      </w:docPartObj>
+    </w:sdtPr>
+    <w:sdtContent>
+      <w:p>
+        <w:pPr>
+          <w:pStyle w:val="a5"/>
+          <w:jc w:val="center"/>
+        </w:pPr>
+        <w:fldSimple w:instr=" PAGE   \* MERGEFORMAT ">
+          <w:r>
+            <w:rPr>
+              <w:noProof/>
+            </w:rPr>
+            <w:t>2</w:t>
+          </w:r>
+        </w:fldSimple>
+      </w:p>
+    </w:sdtContent>
+  </w:sdt>
+  <w:p>
+    <w:pPr>
+      <w:pStyle w:val="a5"/>
+    </w:pPr>
+  </w:p>
+</w:ftr>
+</file>
+
+<file path=word/footnotes.xml><?xml version="1.0" encoding="utf-8"?>
+<w:footnotes xmlns:ve="http://schemas.openxmlformats.org/markup-compatibility/2006" xmlns:o="urn:schemas-microsoft-com:office:office" xmlns:r="http://schemas.openxmlformats.org/officeDocument/2006/relationships" xmlns:m="http://schemas.openxmlformats.org/officeDocument/2006/math" xmlns:v="urn:schemas-microsoft-com:vml" xmlns:wp="http://schemas.openxmlformats.org/drawingml/2006/wordprocessingDrawing" xmlns:w10="urn:schemas-microsoft-com:office:word" xmlns:w="http://schemas.openxmlformats.org/wordprocessingml/2006/main" xmlns:wne="http://schemas.microsoft.com/office/word/2006/wordml">
+  <w:footnote w:type="separator" w:id="-1">
+    <w:p>
+      <w:pPr>
+        <w:spacing w:line="240" w:lineRule="auto"/>
+      </w:pPr>
+      <w:r>
+        <w:separator/>
+      </w:r>
+    </w:p>
+  </w:footnote>
+  <w:footnote w:type="continuationSeparator" w:id="0">
+    <w:p>
+      <w:pPr>
+        <w:spacing w:line="240" w:lineRule="auto"/>
+      </w:pPr>
+      <w:r>
+        <w:continuationSeparator/>
+      </w:r>
+    </w:p>
+  </w:footnote>
+</w:footnotes>
 </file>
 
 <file path=word/styles.xml><?xml version="1.0" encoding="utf-8"?>
@@ -99,20 +1214,11 @@
   <w:docDefaults>
     <w:rPrDefault>
       <w:rPr>
-        <w:rFonts w:ascii="Times New Roman" w:eastAsiaTheme="minorHAnsi" w:hAnsi="Times New Roman" w:cstheme="majorBidi"/>
-        <w:bCs/>
-        <w:sz w:val="28"/>
-        <w:szCs w:val="28"/>
-        <w:lang w:val="ru-RU" w:eastAsia="en-US" w:bidi="ar-SA"/>
+        <w:rFonts w:ascii="Calibri" w:eastAsia="Calibri" w:hAnsi="Calibri" w:cs="Times New Roman"/>
+        <w:lang w:val="ru-RU" w:eastAsia="ru-RU" w:bidi="ar-SA"/>
       </w:rPr>
     </w:rPrDefault>
-    <w:pPrDefault>
-      <w:pPr>
-        <w:spacing w:line="360" w:lineRule="auto"/>
-        <w:ind w:firstLine="709"/>
-        <w:jc w:val="both"/>
-      </w:pPr>
-    </w:pPrDefault>
+    <w:pPrDefault/>
   </w:docDefaults>
   <w:latentStyles w:defLockedState="0" w:defUIPriority="99" w:defSemiHidden="1" w:defUnhideWhenUsed="1" w:defQFormat="0" w:count="267">
     <w:lsdException w:name="Normal" w:semiHidden="0" w:uiPriority="0" w:unhideWhenUsed="0" w:qFormat="1"/>
@@ -256,7 +1362,39 @@
   <w:style w:type="paragraph" w:default="1" w:styleId="a">
     <w:name w:val="Normal"/>
     <w:qFormat/>
-    <w:rsid w:val="00930968"/>
+    <w:rsid w:val="008A29CF"/>
+    <w:pPr>
+      <w:spacing w:line="360" w:lineRule="auto"/>
+      <w:ind w:firstLine="709"/>
+    </w:pPr>
+    <w:rPr>
+      <w:rFonts w:ascii="Times New Roman" w:hAnsi="Times New Roman"/>
+      <w:sz w:val="28"/>
+      <w:szCs w:val="22"/>
+      <w:lang w:eastAsia="en-US"/>
+    </w:rPr>
+  </w:style>
+  <w:style w:type="paragraph" w:styleId="1">
+    <w:name w:val="heading 1"/>
+    <w:basedOn w:val="a"/>
+    <w:next w:val="a"/>
+    <w:link w:val="10"/>
+    <w:autoRedefine/>
+    <w:uiPriority w:val="9"/>
+    <w:qFormat/>
+    <w:rsid w:val="009A6ED2"/>
+    <w:pPr>
+      <w:keepNext/>
+      <w:keepLines/>
+      <w:pageBreakBefore/>
+      <w:jc w:val="center"/>
+      <w:outlineLvl w:val="0"/>
+    </w:pPr>
+    <w:rPr>
+      <w:rFonts w:eastAsia="Times New Roman"/>
+      <w:bCs/>
+      <w:szCs w:val="28"/>
+    </w:rPr>
   </w:style>
   <w:style w:type="character" w:default="1" w:styleId="a0">
     <w:name w:val="Default Paragraph Font"/>
@@ -285,6 +1423,169 @@
     <w:uiPriority w:val="99"/>
     <w:semiHidden/>
     <w:unhideWhenUsed/>
+  </w:style>
+  <w:style w:type="paragraph" w:customStyle="1" w:styleId="Default">
+    <w:name w:val="Default"/>
+    <w:rsid w:val="001775B1"/>
+    <w:pPr>
+      <w:autoSpaceDE w:val="0"/>
+      <w:autoSpaceDN w:val="0"/>
+      <w:adjustRightInd w:val="0"/>
+    </w:pPr>
+    <w:rPr>
+      <w:rFonts w:ascii="Times New Roman" w:hAnsi="Times New Roman"/>
+      <w:color w:val="000000"/>
+      <w:sz w:val="24"/>
+      <w:szCs w:val="24"/>
+    </w:rPr>
+  </w:style>
+  <w:style w:type="character" w:customStyle="1" w:styleId="10">
+    <w:name w:val="Заголовок 1 Знак"/>
+    <w:basedOn w:val="a0"/>
+    <w:link w:val="1"/>
+    <w:uiPriority w:val="9"/>
+    <w:rsid w:val="009A6ED2"/>
+    <w:rPr>
+      <w:rFonts w:ascii="Times New Roman" w:eastAsia="Times New Roman" w:hAnsi="Times New Roman"/>
+      <w:bCs/>
+      <w:sz w:val="28"/>
+      <w:szCs w:val="28"/>
+      <w:lang w:eastAsia="en-US"/>
+    </w:rPr>
+  </w:style>
+  <w:style w:type="paragraph" w:styleId="a3">
+    <w:name w:val="header"/>
+    <w:basedOn w:val="a"/>
+    <w:link w:val="a4"/>
+    <w:uiPriority w:val="99"/>
+    <w:semiHidden/>
+    <w:unhideWhenUsed/>
+    <w:rsid w:val="009A6ED2"/>
+    <w:pPr>
+      <w:tabs>
+        <w:tab w:val="center" w:pos="4677"/>
+        <w:tab w:val="right" w:pos="9355"/>
+      </w:tabs>
+      <w:spacing w:line="240" w:lineRule="auto"/>
+    </w:pPr>
+  </w:style>
+  <w:style w:type="character" w:customStyle="1" w:styleId="a4">
+    <w:name w:val="Верхний колонтитул Знак"/>
+    <w:basedOn w:val="a0"/>
+    <w:link w:val="a3"/>
+    <w:uiPriority w:val="99"/>
+    <w:semiHidden/>
+    <w:rsid w:val="009A6ED2"/>
+    <w:rPr>
+      <w:rFonts w:ascii="Times New Roman" w:hAnsi="Times New Roman"/>
+      <w:sz w:val="28"/>
+      <w:szCs w:val="22"/>
+      <w:lang w:eastAsia="en-US"/>
+    </w:rPr>
+  </w:style>
+  <w:style w:type="paragraph" w:styleId="a5">
+    <w:name w:val="footer"/>
+    <w:basedOn w:val="a"/>
+    <w:link w:val="a6"/>
+    <w:uiPriority w:val="99"/>
+    <w:unhideWhenUsed/>
+    <w:rsid w:val="009A6ED2"/>
+    <w:pPr>
+      <w:tabs>
+        <w:tab w:val="center" w:pos="4677"/>
+        <w:tab w:val="right" w:pos="9355"/>
+      </w:tabs>
+      <w:spacing w:line="240" w:lineRule="auto"/>
+    </w:pPr>
+  </w:style>
+  <w:style w:type="character" w:customStyle="1" w:styleId="a6">
+    <w:name w:val="Нижний колонтитул Знак"/>
+    <w:basedOn w:val="a0"/>
+    <w:link w:val="a5"/>
+    <w:uiPriority w:val="99"/>
+    <w:rsid w:val="009A6ED2"/>
+    <w:rPr>
+      <w:rFonts w:ascii="Times New Roman" w:hAnsi="Times New Roman"/>
+      <w:sz w:val="28"/>
+      <w:szCs w:val="22"/>
+      <w:lang w:eastAsia="en-US"/>
+    </w:rPr>
+  </w:style>
+  <w:style w:type="paragraph" w:styleId="a7">
+    <w:name w:val="TOC Heading"/>
+    <w:basedOn w:val="1"/>
+    <w:next w:val="a"/>
+    <w:uiPriority w:val="39"/>
+    <w:semiHidden/>
+    <w:unhideWhenUsed/>
+    <w:qFormat/>
+    <w:rsid w:val="00C522CB"/>
+    <w:pPr>
+      <w:pageBreakBefore w:val="0"/>
+      <w:spacing w:before="480" w:line="276" w:lineRule="auto"/>
+      <w:ind w:firstLine="0"/>
+      <w:jc w:val="left"/>
+      <w:outlineLvl w:val="9"/>
+    </w:pPr>
+    <w:rPr>
+      <w:rFonts w:asciiTheme="majorHAnsi" w:eastAsiaTheme="majorEastAsia" w:hAnsiTheme="majorHAnsi" w:cstheme="majorBidi"/>
+      <w:b/>
+      <w:color w:val="365F91" w:themeColor="accent1" w:themeShade="BF"/>
+    </w:rPr>
+  </w:style>
+  <w:style w:type="paragraph" w:styleId="11">
+    <w:name w:val="toc 1"/>
+    <w:basedOn w:val="a"/>
+    <w:next w:val="a"/>
+    <w:autoRedefine/>
+    <w:uiPriority w:val="39"/>
+    <w:unhideWhenUsed/>
+    <w:rsid w:val="00C522CB"/>
+    <w:pPr>
+      <w:spacing w:after="100"/>
+    </w:pPr>
+  </w:style>
+  <w:style w:type="character" w:styleId="a8">
+    <w:name w:val="Hyperlink"/>
+    <w:basedOn w:val="a0"/>
+    <w:uiPriority w:val="99"/>
+    <w:unhideWhenUsed/>
+    <w:rsid w:val="00C522CB"/>
+    <w:rPr>
+      <w:color w:val="0000FF" w:themeColor="hyperlink"/>
+      <w:u w:val="single"/>
+    </w:rPr>
+  </w:style>
+  <w:style w:type="paragraph" w:styleId="a9">
+    <w:name w:val="Balloon Text"/>
+    <w:basedOn w:val="a"/>
+    <w:link w:val="aa"/>
+    <w:uiPriority w:val="99"/>
+    <w:semiHidden/>
+    <w:unhideWhenUsed/>
+    <w:rsid w:val="00C522CB"/>
+    <w:pPr>
+      <w:spacing w:line="240" w:lineRule="auto"/>
+    </w:pPr>
+    <w:rPr>
+      <w:rFonts w:ascii="Tahoma" w:hAnsi="Tahoma" w:cs="Tahoma"/>
+      <w:sz w:val="16"/>
+      <w:szCs w:val="16"/>
+    </w:rPr>
+  </w:style>
+  <w:style w:type="character" w:customStyle="1" w:styleId="aa">
+    <w:name w:val="Текст выноски Знак"/>
+    <w:basedOn w:val="a0"/>
+    <w:link w:val="a9"/>
+    <w:uiPriority w:val="99"/>
+    <w:semiHidden/>
+    <w:rsid w:val="00C522CB"/>
+    <w:rPr>
+      <w:rFonts w:ascii="Tahoma" w:hAnsi="Tahoma" w:cs="Tahoma"/>
+      <w:sz w:val="16"/>
+      <w:szCs w:val="16"/>
+      <w:lang w:eastAsia="en-US"/>
+    </w:rPr>
   </w:style>
 </w:styles>
 </file>
@@ -570,4 +1871,201 @@
   <a:objectDefaults/>
   <a:extraClrSchemeLst/>
 </a:theme>
+</file>
+
+<file path=customXml/item1.xml><?xml version="1.0" encoding="utf-8"?>
+<p:properties xmlns:p="http://schemas.microsoft.com/office/2006/metadata/properties" xmlns:xsi="http://www.w3.org/2001/XMLSchema-instance">
+  <documentManagement>
+    <PublishingExpirationDate xmlns="http://schemas.microsoft.com/sharepoint/v3" xsi:nil="true"/>
+    <PublishingStartDate xmlns="http://schemas.microsoft.com/sharepoint/v3" xsi:nil="true"/>
+  </documentManagement>
+</p:properties>
+</file>
+
+<file path=customXml/item2.xml><?xml version="1.0" encoding="utf-8"?>
+<?mso-contentType ?>
+<FormTemplates xmlns="http://schemas.microsoft.com/sharepoint/v3/contenttype/forms">
+  <Display>DocumentLibraryForm</Display>
+  <Edit>DocumentLibraryForm</Edit>
+  <New>DocumentLibraryForm</New>
+</FormTemplates>
+</file>
+
+<file path=customXml/item3.xml><?xml version="1.0" encoding="utf-8"?>
+<ct:contentTypeSchema xmlns:ct="http://schemas.microsoft.com/office/2006/metadata/contentType" xmlns:ma="http://schemas.microsoft.com/office/2006/metadata/properties/metaAttributes" ct:_="" ma:_="" ma:contentTypeName="Документ" ma:contentTypeID="0x010100109DC6B9ED74D84696E70D55B64E8F68" ma:contentTypeVersion="1" ma:contentTypeDescription="Создание документа." ma:contentTypeScope="" ma:versionID="42ea7d3cea3b49fb5f6c0b8b4613d1d4">
+  <xsd:schema xmlns:xsd="http://www.w3.org/2001/XMLSchema" xmlns:xs="http://www.w3.org/2001/XMLSchema" xmlns:p="http://schemas.microsoft.com/office/2006/metadata/properties" xmlns:ns1="http://schemas.microsoft.com/sharepoint/v3" targetNamespace="http://schemas.microsoft.com/office/2006/metadata/properties" ma:root="true" ma:fieldsID="2a10c82831e5d625bbb0173136b03680" ns1:_="">
+    <xsd:import namespace="http://schemas.microsoft.com/sharepoint/v3"/>
+    <xsd:element name="properties">
+      <xsd:complexType>
+        <xsd:sequence>
+          <xsd:element name="documentManagement">
+            <xsd:complexType>
+              <xsd:all>
+                <xsd:element ref="ns1:PublishingStartDate" minOccurs="0"/>
+                <xsd:element ref="ns1:PublishingExpirationDate" minOccurs="0"/>
+              </xsd:all>
+            </xsd:complexType>
+          </xsd:element>
+        </xsd:sequence>
+      </xsd:complexType>
+    </xsd:element>
+  </xsd:schema>
+  <xsd:schema xmlns:xsd="http://www.w3.org/2001/XMLSchema" xmlns:xs="http://www.w3.org/2001/XMLSchema" xmlns:dms="http://schemas.microsoft.com/office/2006/documentManagement/types" xmlns:pc="http://schemas.microsoft.com/office/infopath/2007/PartnerControls" targetNamespace="http://schemas.microsoft.com/sharepoint/v3" elementFormDefault="qualified">
+    <xsd:import namespace="http://schemas.microsoft.com/office/2006/documentManagement/types"/>
+    <xsd:import namespace="http://schemas.microsoft.com/office/infopath/2007/PartnerControls"/>
+    <xsd:element name="PublishingStartDate" ma:index="8" nillable="true" ma:displayName="Дата начала расписания" ma:description="" ma:hidden="true" ma:internalName="PublishingStartDate">
+      <xsd:simpleType>
+        <xsd:restriction base="dms:Unknown"/>
+      </xsd:simpleType>
+    </xsd:element>
+    <xsd:element name="PublishingExpirationDate" ma:index="9" nillable="true" ma:displayName="Дата окончания расписания" ma:description="" ma:hidden="true" ma:internalName="PublishingExpirationDate">
+      <xsd:simpleType>
+        <xsd:restriction base="dms:Unknown"/>
+      </xsd:simpleType>
+    </xsd:element>
+  </xsd:schema>
+  <xsd:schema xmlns="http://schemas.openxmlformats.org/package/2006/metadata/core-properties" xmlns:xsd="http://www.w3.org/2001/XMLSchema" xmlns:xsi="http://www.w3.org/2001/XMLSchema-instance" xmlns:dc="http://purl.org/dc/elements/1.1/" xmlns:dcterms="http://purl.org/dc/terms/" xmlns:odoc="http://schemas.microsoft.com/internal/obd" targetNamespace="http://schemas.openxmlformats.org/package/2006/metadata/core-properties" elementFormDefault="qualified" attributeFormDefault="unqualified" blockDefault="#all">
+    <xsd:import namespace="http://purl.org/dc/elements/1.1/" schemaLocation="http://dublincore.org/schemas/xmls/qdc/2003/04/02/dc.xsd"/>
+    <xsd:import namespace="http://purl.org/dc/terms/" schemaLocation="http://dublincore.org/schemas/xmls/qdc/2003/04/02/dcterms.xsd"/>
+    <xsd:element name="coreProperties" type="CT_coreProperties"/>
+    <xsd:complexType name="CT_coreProperties">
+      <xsd:all>
+        <xsd:element ref="dc:creator" minOccurs="0" maxOccurs="1"/>
+        <xsd:element ref="dcterms:created" minOccurs="0" maxOccurs="1"/>
+        <xsd:element ref="dc:identifier" minOccurs="0" maxOccurs="1"/>
+        <xsd:element name="contentType" minOccurs="0" maxOccurs="1" type="xsd:string" ma:index="0" ma:displayName="Тип контента"/>
+        <xsd:element ref="dc:title" minOccurs="0" maxOccurs="1" ma:index="4" ma:displayName="Название"/>
+        <xsd:element ref="dc:subject" minOccurs="0" maxOccurs="1"/>
+        <xsd:element ref="dc:description" minOccurs="0" maxOccurs="1"/>
+        <xsd:element name="keywords" minOccurs="0" maxOccurs="1" type="xsd:string"/>
+        <xsd:element ref="dc:language" minOccurs="0" maxOccurs="1"/>
+        <xsd:element name="category" minOccurs="0" maxOccurs="1" type="xsd:string"/>
+        <xsd:element name="version" minOccurs="0" maxOccurs="1" type="xsd:string"/>
+        <xsd:element name="revision" minOccurs="0" maxOccurs="1" type="xsd:string">
+          <xsd:annotation>
+            <xsd:documentation>
+                        This value indicates the number of saves or revisions. The application is responsible for updating this value after each revision.
+                    </xsd:documentation>
+          </xsd:annotation>
+        </xsd:element>
+        <xsd:element name="lastModifiedBy" minOccurs="0" maxOccurs="1" type="xsd:string"/>
+        <xsd:element ref="dcterms:modified" minOccurs="0" maxOccurs="1"/>
+        <xsd:element name="contentStatus" minOccurs="0" maxOccurs="1" type="xsd:string"/>
+      </xsd:all>
+    </xsd:complexType>
+  </xsd:schema>
+  <xs:schema xmlns:pc="http://schemas.microsoft.com/office/infopath/2007/PartnerControls" xmlns:xs="http://www.w3.org/2001/XMLSchema" targetNamespace="http://schemas.microsoft.com/office/infopath/2007/PartnerControls" elementFormDefault="qualified" attributeFormDefault="unqualified">
+    <xs:element name="Person">
+      <xs:complexType>
+        <xs:sequence>
+          <xs:element ref="pc:DisplayName" minOccurs="0"/>
+          <xs:element ref="pc:AccountId" minOccurs="0"/>
+          <xs:element ref="pc:AccountType" minOccurs="0"/>
+        </xs:sequence>
+      </xs:complexType>
+    </xs:element>
+    <xs:element name="DisplayName" type="xs:string"/>
+    <xs:element name="AccountId" type="xs:string"/>
+    <xs:element name="AccountType" type="xs:string"/>
+    <xs:element name="BDCAssociatedEntity">
+      <xs:complexType>
+        <xs:sequence>
+          <xs:element ref="pc:BDCEntity" minOccurs="0" maxOccurs="unbounded"/>
+        </xs:sequence>
+        <xs:attribute ref="pc:EntityNamespace"/>
+        <xs:attribute ref="pc:EntityName"/>
+        <xs:attribute ref="pc:SystemInstanceName"/>
+        <xs:attribute ref="pc:AssociationName"/>
+      </xs:complexType>
+    </xs:element>
+    <xs:attribute name="EntityNamespace" type="xs:string"/>
+    <xs:attribute name="EntityName" type="xs:string"/>
+    <xs:attribute name="SystemInstanceName" type="xs:string"/>
+    <xs:attribute name="AssociationName" type="xs:string"/>
+    <xs:element name="BDCEntity">
+      <xs:complexType>
+        <xs:sequence>
+          <xs:element ref="pc:EntityDisplayName" minOccurs="0"/>
+          <xs:element ref="pc:EntityInstanceReference" minOccurs="0"/>
+          <xs:element ref="pc:EntityId1" minOccurs="0"/>
+          <xs:element ref="pc:EntityId2" minOccurs="0"/>
+          <xs:element ref="pc:EntityId3" minOccurs="0"/>
+          <xs:element ref="pc:EntityId4" minOccurs="0"/>
+          <xs:element ref="pc:EntityId5" minOccurs="0"/>
+        </xs:sequence>
+      </xs:complexType>
+    </xs:element>
+    <xs:element name="EntityDisplayName" type="xs:string"/>
+    <xs:element name="EntityInstanceReference" type="xs:string"/>
+    <xs:element name="EntityId1" type="xs:string"/>
+    <xs:element name="EntityId2" type="xs:string"/>
+    <xs:element name="EntityId3" type="xs:string"/>
+    <xs:element name="EntityId4" type="xs:string"/>
+    <xs:element name="EntityId5" type="xs:string"/>
+    <xs:element name="Terms">
+      <xs:complexType>
+        <xs:sequence>
+          <xs:element ref="pc:TermInfo" minOccurs="0" maxOccurs="unbounded"/>
+        </xs:sequence>
+      </xs:complexType>
+    </xs:element>
+    <xs:element name="TermInfo">
+      <xs:complexType>
+        <xs:sequence>
+          <xs:element ref="pc:TermName" minOccurs="0"/>
+          <xs:element ref="pc:TermId" minOccurs="0"/>
+        </xs:sequence>
+      </xs:complexType>
+    </xs:element>
+    <xs:element name="TermName" type="xs:string"/>
+    <xs:element name="TermId" type="xs:string"/>
+  </xs:schema>
+</ct:contentTypeSchema>
+</file>
+
+<file path=customXml/item4.xml><?xml version="1.0" encoding="utf-8"?>
+<b:Sources xmlns:b="http://schemas.openxmlformats.org/officeDocument/2006/bibliography" xmlns="http://schemas.openxmlformats.org/officeDocument/2006/bibliography" SelectedStyle="\APA.XSL" StyleName="APA Fifth Edition"/>
+</file>
+
+<file path=customXml/itemProps1.xml><?xml version="1.0" encoding="utf-8"?>
+<ds:datastoreItem xmlns:ds="http://schemas.openxmlformats.org/officeDocument/2006/customXml" ds:itemID="{3283E2E2-060E-478B-83AE-B184A3416FB2}">
+  <ds:schemaRefs>
+    <ds:schemaRef ds:uri="http://schemas.microsoft.com/office/2006/metadata/properties"/>
+    <ds:schemaRef ds:uri="http://schemas.microsoft.com/sharepoint/v3"/>
+  </ds:schemaRefs>
+</ds:datastoreItem>
+</file>
+
+<file path=customXml/itemProps2.xml><?xml version="1.0" encoding="utf-8"?>
+<ds:datastoreItem xmlns:ds="http://schemas.openxmlformats.org/officeDocument/2006/customXml" ds:itemID="{B56CAFEF-4F69-4C85-9A3C-6E47CD0035E4}">
+  <ds:schemaRefs>
+    <ds:schemaRef ds:uri="http://schemas.microsoft.com/sharepoint/v3/contenttype/forms"/>
+  </ds:schemaRefs>
+</ds:datastoreItem>
+</file>
+
+<file path=customXml/itemProps3.xml><?xml version="1.0" encoding="utf-8"?>
+<ds:datastoreItem xmlns:ds="http://schemas.openxmlformats.org/officeDocument/2006/customXml" ds:itemID="{A37D539B-4829-46B3-84AF-B5C3A6210F12}">
+  <ds:schemaRefs>
+    <ds:schemaRef ds:uri="http://schemas.microsoft.com/office/2006/metadata/contentType"/>
+    <ds:schemaRef ds:uri="http://schemas.microsoft.com/office/2006/metadata/properties/metaAttributes"/>
+    <ds:schemaRef ds:uri="http://www.w3.org/2001/XMLSchema"/>
+    <ds:schemaRef ds:uri="http://schemas.microsoft.com/office/2006/metadata/properties"/>
+    <ds:schemaRef ds:uri="http://schemas.microsoft.com/sharepoint/v3"/>
+    <ds:schemaRef ds:uri="http://schemas.microsoft.com/office/2006/documentManagement/types"/>
+    <ds:schemaRef ds:uri="http://schemas.microsoft.com/office/infopath/2007/PartnerControls"/>
+    <ds:schemaRef ds:uri="http://schemas.openxmlformats.org/package/2006/metadata/core-properties"/>
+    <ds:schemaRef ds:uri="http://purl.org/dc/elements/1.1/"/>
+    <ds:schemaRef ds:uri="http://purl.org/dc/terms/"/>
+    <ds:schemaRef ds:uri="http://schemas.microsoft.com/internal/obd"/>
+  </ds:schemaRefs>
+</ds:datastoreItem>
+</file>
+
+<file path=customXml/itemProps4.xml><?xml version="1.0" encoding="utf-8"?>
+<ds:datastoreItem xmlns:ds="http://schemas.openxmlformats.org/officeDocument/2006/customXml" ds:itemID="{824922D9-6B03-4337-82DE-09D27D223733}">
+  <ds:schemaRefs>
+    <ds:schemaRef ds:uri="http://schemas.openxmlformats.org/officeDocument/2006/bibliography"/>
+  </ds:schemaRefs>
+</ds:datastoreItem>
 </file>
</xml_diff>

<commit_message>
Started First chapter and added presentation
</commit_message>
<xml_diff>
--- a/5kurs/diplom/Tem521diplom.docx
+++ b/5kurs/diplom/Tem521diplom.docx
@@ -193,7 +193,6 @@
         </w:rPr>
         <w:t xml:space="preserve">.н. </w:t>
       </w:r>
-      <w:proofErr w:type="spellStart"/>
       <w:r>
         <w:rPr>
           <w:sz w:val="28"/>
@@ -201,7 +200,6 @@
         </w:rPr>
         <w:t>Подповетная</w:t>
       </w:r>
-      <w:proofErr w:type="spellEnd"/>
       <w:r>
         <w:rPr>
           <w:sz w:val="28"/>
@@ -495,21 +493,12 @@
           <w:szCs w:val="28"/>
         </w:rPr>
       </w:pPr>
-      <w:proofErr w:type="spellStart"/>
-      <w:r>
-        <w:rPr>
-          <w:sz w:val="28"/>
-          <w:szCs w:val="28"/>
-        </w:rPr>
-        <w:t>Темникова</w:t>
-      </w:r>
-      <w:proofErr w:type="spellEnd"/>
-      <w:r>
-        <w:rPr>
-          <w:sz w:val="28"/>
-          <w:szCs w:val="28"/>
-        </w:rPr>
-        <w:t xml:space="preserve"> Андрея Владимировича</w:t>
+      <w:r>
+        <w:rPr>
+          <w:sz w:val="28"/>
+          <w:szCs w:val="28"/>
+        </w:rPr>
+        <w:t>Темникова Андрея Владимировича</w:t>
       </w:r>
     </w:p>
     <w:p>
@@ -598,21 +587,12 @@
         </w:rPr>
         <w:br/>
       </w:r>
-      <w:proofErr w:type="spellStart"/>
-      <w:r>
-        <w:rPr>
-          <w:sz w:val="28"/>
-          <w:szCs w:val="28"/>
-        </w:rPr>
-        <w:t>Переверзев</w:t>
-      </w:r>
-      <w:proofErr w:type="spellEnd"/>
-      <w:r>
-        <w:rPr>
-          <w:sz w:val="28"/>
-          <w:szCs w:val="28"/>
-        </w:rPr>
-        <w:t xml:space="preserve"> Павел Петрович</w:t>
+      <w:r>
+        <w:rPr>
+          <w:sz w:val="28"/>
+          <w:szCs w:val="28"/>
+        </w:rPr>
+        <w:t>Переверзев Павел Петрович</w:t>
       </w:r>
       <w:r>
         <w:rPr>
@@ -736,21 +716,19 @@
     </w:p>
     <w:sdt>
       <w:sdtPr>
+        <w:rPr>
+          <w:rFonts w:ascii="Times New Roman" w:eastAsia="Calibri" w:hAnsi="Times New Roman" w:cs="Times New Roman"/>
+          <w:b w:val="0"/>
+          <w:bCs w:val="0"/>
+          <w:color w:val="auto"/>
+          <w:szCs w:val="22"/>
+        </w:rPr>
         <w:id w:val="134247526"/>
         <w:docPartObj>
           <w:docPartGallery w:val="Table of Contents"/>
           <w:docPartUnique/>
         </w:docPartObj>
       </w:sdtPr>
-      <w:sdtEndPr>
-        <w:rPr>
-          <w:rFonts w:ascii="Times New Roman" w:eastAsia="Calibri" w:hAnsi="Times New Roman" w:cs="Times New Roman"/>
-          <w:b w:val="0"/>
-          <w:bCs w:val="0"/>
-          <w:color w:val="auto"/>
-          <w:szCs w:val="22"/>
-        </w:rPr>
-      </w:sdtEndPr>
       <w:sdtContent>
         <w:p>
           <w:pPr>
@@ -1085,16 +1063,218 @@
       </w:r>
       <w:bookmarkEnd w:id="1"/>
     </w:p>
+    <w:p>
+      <w:bookmarkStart w:id="2" w:name="_Toc440222176"/>
+    </w:p>
+    <w:p>
+      <w:r>
+        <w:t>Управление жизненным циклом – это стратегия осуществления бизнеса, основанная на принятии системных бизнес-решений, поддерживающих совместную разработку, управление, распространение и использование информации о спецификации изделия в рамках предприятия от создания концепции до окончания жизненного цикла изделия и прекращения поддержки. УЖЦ обеспечивает интеграцию персонала, бизнес-систем, производственных процессов и информации.</w:t>
+      </w:r>
+      <w:r>
+        <w:t xml:space="preserve"> [</w:t>
+      </w:r>
+      <w:r>
+        <w:endnoteReference w:id="2"/>
+      </w:r>
+      <w:r>
+        <w:t>]</w:t>
+      </w:r>
+    </w:p>
+    <w:p>
+      <w:r>
+        <w:t>В общем случае, можно выделить следующие этапы жизненного цикла изделия:</w:t>
+      </w:r>
+      <w:r>
+        <w:t xml:space="preserve"> </w:t>
+      </w:r>
+      <w:r>
+        <w:t>[</w:t>
+      </w:r>
+      <w:r>
+        <w:endnoteReference w:id="3"/>
+      </w:r>
+      <w:r>
+        <w:t>]</w:t>
+      </w:r>
+    </w:p>
+    <w:p>
+      <w:pPr>
+        <w:pStyle w:val="ab"/>
+        <w:numPr>
+          <w:ilvl w:val="0"/>
+          <w:numId w:val="2"/>
+        </w:numPr>
+        <w:ind w:hanging="720"/>
+      </w:pPr>
+      <w:r>
+        <w:t>М</w:t>
+      </w:r>
+      <w:r>
+        <w:t>аркетинговы</w:t>
+      </w:r>
+      <w:r>
+        <w:t>е исследования</w:t>
+      </w:r>
+    </w:p>
+    <w:p>
+      <w:pPr>
+        <w:pStyle w:val="ab"/>
+        <w:numPr>
+          <w:ilvl w:val="0"/>
+          <w:numId w:val="2"/>
+        </w:numPr>
+        <w:ind w:hanging="720"/>
+      </w:pPr>
+      <w:r>
+        <w:t>Проектирование</w:t>
+      </w:r>
+    </w:p>
+    <w:p>
+      <w:pPr>
+        <w:pStyle w:val="ab"/>
+        <w:numPr>
+          <w:ilvl w:val="0"/>
+          <w:numId w:val="2"/>
+        </w:numPr>
+        <w:ind w:hanging="720"/>
+      </w:pPr>
+      <w:r>
+        <w:t>Технологическая</w:t>
+      </w:r>
+      <w:r>
+        <w:t xml:space="preserve"> подготовк</w:t>
+      </w:r>
+      <w:r>
+        <w:t>а</w:t>
+      </w:r>
+      <w:r>
+        <w:t xml:space="preserve"> производства (ТПП)</w:t>
+      </w:r>
+    </w:p>
+    <w:p>
+      <w:pPr>
+        <w:pStyle w:val="ab"/>
+        <w:numPr>
+          <w:ilvl w:val="0"/>
+          <w:numId w:val="2"/>
+        </w:numPr>
+        <w:ind w:hanging="720"/>
+      </w:pPr>
+      <w:r>
+        <w:t>Собственно производство</w:t>
+      </w:r>
+    </w:p>
+    <w:p>
+      <w:pPr>
+        <w:pStyle w:val="ab"/>
+        <w:numPr>
+          <w:ilvl w:val="0"/>
+          <w:numId w:val="2"/>
+        </w:numPr>
+        <w:ind w:hanging="720"/>
+      </w:pPr>
+      <w:r>
+        <w:t>Послепродажное обслуживание</w:t>
+      </w:r>
+    </w:p>
+    <w:p>
+      <w:pPr>
+        <w:pStyle w:val="ab"/>
+        <w:numPr>
+          <w:ilvl w:val="0"/>
+          <w:numId w:val="2"/>
+        </w:numPr>
+        <w:ind w:hanging="720"/>
+      </w:pPr>
+      <w:r>
+        <w:t>Эксплуатация</w:t>
+      </w:r>
+      <w:r>
+        <w:t xml:space="preserve"> продукции</w:t>
+      </w:r>
+    </w:p>
+    <w:p>
+      <w:pPr>
+        <w:pStyle w:val="ab"/>
+        <w:numPr>
+          <w:ilvl w:val="0"/>
+          <w:numId w:val="2"/>
+        </w:numPr>
+        <w:ind w:hanging="720"/>
+      </w:pPr>
+      <w:r>
+        <w:t>У</w:t>
+      </w:r>
+      <w:r>
+        <w:t>тилизаци</w:t>
+      </w:r>
+      <w:r>
+        <w:t>я</w:t>
+      </w:r>
+    </w:p>
+    <w:p>
+      <w:r>
+        <w:t xml:space="preserve">Системы управления жизненным циклом – это комплексные информационные системы, включающие в себя множество подсистем, в том числе хранение и обработку данных, управление базами данных, автоматическое проектирование, коллективную разработку и др. </w:t>
+      </w:r>
+      <w:r>
+        <w:t>Они направлены</w:t>
+      </w:r>
+      <w:r>
+        <w:t xml:space="preserve"> на повышение эффективности поддержки полного жизненного цикла продукта компании с помощью процессов, обеспечивающих коллективные разработки на протяжении всего жизненного цикла в масштабах партнерских сетей, технологий поддержки разработки изделий и усовершенствования производственных процессов, а также методов стимулирования инноваций на всех этапах. </w:t>
+      </w:r>
+    </w:p>
+    <w:p>
+      <w:r>
+        <w:t xml:space="preserve">На данном этапе развития бизнес-систем СУЖЦ представляет собой решение в масштабе предприятия, они занимают значительное место среди </w:t>
+      </w:r>
+      <w:r>
+        <w:lastRenderedPageBreak/>
+        <w:t xml:space="preserve">других информационных систем предприятия, обеспечивающих управление информацией об изделиях и операциях. К этим системам относятся: </w:t>
+      </w:r>
+      <w:r>
+        <w:t>Планирование (управление) ресурсами предприятия (</w:t>
+      </w:r>
+      <w:r>
+        <w:t>ERP</w:t>
+      </w:r>
+      <w:r>
+        <w:t>), Управление взаимодействием с клиентом (</w:t>
+      </w:r>
+      <w:r>
+        <w:t>CRM</w:t>
+      </w:r>
+      <w:r>
+        <w:t>) и</w:t>
+      </w:r>
+      <w:r>
+        <w:t xml:space="preserve"> Управление цепочками поставок (</w:t>
+      </w:r>
+      <w:r>
+        <w:t>SCM</w:t>
+      </w:r>
+      <w:r>
+        <w:t xml:space="preserve">). Они </w:t>
+      </w:r>
+      <w:r>
+        <w:t xml:space="preserve">представляли собой диалоговые решения, отражающие материальные аспекты работы с изделием и ведения бизнеса (заказы, запасы, производственный цикл, издержки), тогда как в </w:t>
+      </w:r>
+      <w:r>
+        <w:t>УЖЦ</w:t>
+      </w:r>
+      <w:r>
+        <w:t xml:space="preserve"> рассматривались интеллектуальные активы и управление информацией в соответствующем контексте. </w:t>
+      </w:r>
+    </w:p>
+    <w:p>
+      <w:r>
+        <w:t xml:space="preserve">Для использования СУЖЦ совместно с другими информационными системами, действующими на предприятии, требуется организация </w:t>
+      </w:r>
+    </w:p>
     <w:p/>
-    <w:p/>
     <w:p>
       <w:pPr>
         <w:pStyle w:val="1"/>
-        <w:rPr>
-          <w:lang w:val="en-US"/>
-        </w:rPr>
-      </w:pPr>
-      <w:bookmarkStart w:id="2" w:name="_Toc440222176"/>
+      </w:pPr>
       <w:r>
         <w:lastRenderedPageBreak/>
         <w:t>ЗАКЛЮЧЕНИЕ</w:t>
@@ -1103,16 +1283,18 @@
     </w:p>
     <w:p>
       <w:pPr>
-        <w:pStyle w:val="Default"/>
-        <w:jc w:val="center"/>
-        <w:rPr>
-          <w:sz w:val="28"/>
-          <w:szCs w:val="28"/>
-        </w:rPr>
-      </w:pPr>
+        <w:pStyle w:val="1"/>
+      </w:pPr>
+      <w:r>
+        <w:lastRenderedPageBreak/>
+        <w:t>СПИСОК ИСТОЧНИКОВ:</w:t>
+      </w:r>
     </w:p>
     <w:sectPr>
-      <w:footerReference w:type="default" r:id="rId10"/>
+      <w:footerReference w:type="default" r:id="rId11"/>
+      <w:endnotePr>
+        <w:numFmt w:val="decimal"/>
+      </w:endnotePr>
       <w:pgSz w:w="11906" w:h="16838"/>
       <w:pgMar w:top="1134" w:right="567" w:bottom="1134" w:left="1701" w:header="709" w:footer="709" w:gutter="0"/>
       <w:pgNumType w:start="1"/>
@@ -1126,7 +1308,7 @@
 
 <file path=word/endnotes.xml><?xml version="1.0" encoding="utf-8"?>
 <w:endnotes xmlns:ve="http://schemas.openxmlformats.org/markup-compatibility/2006" xmlns:o="urn:schemas-microsoft-com:office:office" xmlns:r="http://schemas.openxmlformats.org/officeDocument/2006/relationships" xmlns:m="http://schemas.openxmlformats.org/officeDocument/2006/math" xmlns:v="urn:schemas-microsoft-com:vml" xmlns:wp="http://schemas.openxmlformats.org/drawingml/2006/wordprocessingDrawing" xmlns:w10="urn:schemas-microsoft-com:office:word" xmlns:w="http://schemas.openxmlformats.org/wordprocessingml/2006/main" xmlns:wne="http://schemas.microsoft.com/office/word/2006/wordml">
-  <w:endnote w:type="separator" w:id="-1">
+  <w:endnote w:type="separator" w:id="0">
     <w:p>
       <w:pPr>
         <w:spacing w:line="240" w:lineRule="auto"/>
@@ -1136,7 +1318,7 @@
       </w:r>
     </w:p>
   </w:endnote>
-  <w:endnote w:type="continuationSeparator" w:id="0">
+  <w:endnote w:type="continuationSeparator" w:id="1">
     <w:p>
       <w:pPr>
         <w:spacing w:line="240" w:lineRule="auto"/>
@@ -1145,6 +1327,57 @@
         <w:continuationSeparator/>
       </w:r>
     </w:p>
+  </w:endnote>
+  <w:endnote w:id="2">
+    <w:p>
+      <w:r>
+        <w:endnoteRef/>
+      </w:r>
+      <w:r>
+        <w:t xml:space="preserve"> Управление жизненным циклом изделия / Электронная энциклопедия </w:t>
+      </w:r>
+      <w:r>
+        <w:t>PLM</w:t>
+      </w:r>
+      <w:r>
+        <w:t xml:space="preserve"> // </w:t>
+      </w:r>
+      <w:r>
+        <w:t>URL</w:t>
+      </w:r>
+      <w:r>
+        <w:t>:</w:t>
+      </w:r>
+      <w:r>
+        <w:t xml:space="preserve"> </w:t>
+      </w:r>
+      <w:r>
+        <w:t>http://plmpedia.ru/wiki/</w:t>
+      </w:r>
+      <w:r>
+        <w:t>Управление</w:t>
+      </w:r>
+      <w:r>
+        <w:t>_жизненным_циклом_изделия</w:t>
+      </w:r>
+    </w:p>
+  </w:endnote>
+  <w:endnote w:id="3">
+    <w:p>
+      <w:r>
+        <w:endnoteRef/>
+      </w:r>
+      <w:r>
+        <w:t xml:space="preserve"> Раздел 1: Этапы жизненного цикла изделия / Электронное учебное пособие по дисциплине "Международные стандарты обмена данными" // </w:t>
+      </w:r>
+      <w:r>
+        <w:t>URL</w:t>
+      </w:r>
+      <w:r>
+        <w:t>: http://www.salogistics.ru/students/suai_2011/page3.html</w:t>
+      </w:r>
+    </w:p>
+    <w:p/>
   </w:endnote>
 </w:endnotes>
 </file>
@@ -1170,7 +1403,7 @@
             <w:rPr>
               <w:noProof/>
             </w:rPr>
-            <w:t>2</w:t>
+            <w:t>6</w:t>
           </w:r>
         </w:fldSimple>
       </w:p>
@@ -1186,7 +1419,7 @@
 
 <file path=word/footnotes.xml><?xml version="1.0" encoding="utf-8"?>
 <w:footnotes xmlns:ve="http://schemas.openxmlformats.org/markup-compatibility/2006" xmlns:o="urn:schemas-microsoft-com:office:office" xmlns:r="http://schemas.openxmlformats.org/officeDocument/2006/relationships" xmlns:m="http://schemas.openxmlformats.org/officeDocument/2006/math" xmlns:v="urn:schemas-microsoft-com:vml" xmlns:wp="http://schemas.openxmlformats.org/drawingml/2006/wordprocessingDrawing" xmlns:w10="urn:schemas-microsoft-com:office:word" xmlns:w="http://schemas.openxmlformats.org/wordprocessingml/2006/main" xmlns:wne="http://schemas.microsoft.com/office/word/2006/wordml">
-  <w:footnote w:type="separator" w:id="-1">
+  <w:footnote w:type="separator" w:id="0">
     <w:p>
       <w:pPr>
         <w:spacing w:line="240" w:lineRule="auto"/>
@@ -1196,7 +1429,7 @@
       </w:r>
     </w:p>
   </w:footnote>
-  <w:footnote w:type="continuationSeparator" w:id="0">
+  <w:footnote w:type="continuationSeparator" w:id="1">
     <w:p>
       <w:pPr>
         <w:spacing w:line="240" w:lineRule="auto"/>
@@ -1207,6 +1440,278 @@
     </w:p>
   </w:footnote>
 </w:footnotes>
+</file>
+
+<file path=word/numbering.xml><?xml version="1.0" encoding="utf-8"?>
+<w:numbering xmlns:ve="http://schemas.openxmlformats.org/markup-compatibility/2006" xmlns:o="urn:schemas-microsoft-com:office:office" xmlns:r="http://schemas.openxmlformats.org/officeDocument/2006/relationships" xmlns:m="http://schemas.openxmlformats.org/officeDocument/2006/math" xmlns:v="urn:schemas-microsoft-com:vml" xmlns:wp="http://schemas.openxmlformats.org/drawingml/2006/wordprocessingDrawing" xmlns:w10="urn:schemas-microsoft-com:office:word" xmlns:w="http://schemas.openxmlformats.org/wordprocessingml/2006/main" xmlns:wne="http://schemas.microsoft.com/office/word/2006/wordml">
+  <w:abstractNum w:abstractNumId="0">
+    <w:nsid w:val="115E6C32"/>
+    <w:multiLevelType w:val="hybridMultilevel"/>
+    <w:tmpl w:val="1B32B022"/>
+    <w:lvl w:ilvl="0" w:tplc="0419000F">
+      <w:start w:val="1"/>
+      <w:numFmt w:val="decimal"/>
+      <w:lvlText w:val="%1."/>
+      <w:lvlJc w:val="left"/>
+      <w:pPr>
+        <w:ind w:left="1429" w:hanging="360"/>
+      </w:pPr>
+    </w:lvl>
+    <w:lvl w:ilvl="1" w:tplc="04190019" w:tentative="1">
+      <w:start w:val="1"/>
+      <w:numFmt w:val="lowerLetter"/>
+      <w:lvlText w:val="%2."/>
+      <w:lvlJc w:val="left"/>
+      <w:pPr>
+        <w:ind w:left="2149" w:hanging="360"/>
+      </w:pPr>
+    </w:lvl>
+    <w:lvl w:ilvl="2" w:tplc="0419001B" w:tentative="1">
+      <w:start w:val="1"/>
+      <w:numFmt w:val="lowerRoman"/>
+      <w:lvlText w:val="%3."/>
+      <w:lvlJc w:val="right"/>
+      <w:pPr>
+        <w:ind w:left="2869" w:hanging="180"/>
+      </w:pPr>
+    </w:lvl>
+    <w:lvl w:ilvl="3" w:tplc="0419000F" w:tentative="1">
+      <w:start w:val="1"/>
+      <w:numFmt w:val="decimal"/>
+      <w:lvlText w:val="%4."/>
+      <w:lvlJc w:val="left"/>
+      <w:pPr>
+        <w:ind w:left="3589" w:hanging="360"/>
+      </w:pPr>
+    </w:lvl>
+    <w:lvl w:ilvl="4" w:tplc="04190019" w:tentative="1">
+      <w:start w:val="1"/>
+      <w:numFmt w:val="lowerLetter"/>
+      <w:lvlText w:val="%5."/>
+      <w:lvlJc w:val="left"/>
+      <w:pPr>
+        <w:ind w:left="4309" w:hanging="360"/>
+      </w:pPr>
+    </w:lvl>
+    <w:lvl w:ilvl="5" w:tplc="0419001B" w:tentative="1">
+      <w:start w:val="1"/>
+      <w:numFmt w:val="lowerRoman"/>
+      <w:lvlText w:val="%6."/>
+      <w:lvlJc w:val="right"/>
+      <w:pPr>
+        <w:ind w:left="5029" w:hanging="180"/>
+      </w:pPr>
+    </w:lvl>
+    <w:lvl w:ilvl="6" w:tplc="0419000F" w:tentative="1">
+      <w:start w:val="1"/>
+      <w:numFmt w:val="decimal"/>
+      <w:lvlText w:val="%7."/>
+      <w:lvlJc w:val="left"/>
+      <w:pPr>
+        <w:ind w:left="5749" w:hanging="360"/>
+      </w:pPr>
+    </w:lvl>
+    <w:lvl w:ilvl="7" w:tplc="04190019" w:tentative="1">
+      <w:start w:val="1"/>
+      <w:numFmt w:val="lowerLetter"/>
+      <w:lvlText w:val="%8."/>
+      <w:lvlJc w:val="left"/>
+      <w:pPr>
+        <w:ind w:left="6469" w:hanging="360"/>
+      </w:pPr>
+    </w:lvl>
+    <w:lvl w:ilvl="8" w:tplc="0419001B" w:tentative="1">
+      <w:start w:val="1"/>
+      <w:numFmt w:val="lowerRoman"/>
+      <w:lvlText w:val="%9."/>
+      <w:lvlJc w:val="right"/>
+      <w:pPr>
+        <w:ind w:left="7189" w:hanging="180"/>
+      </w:pPr>
+    </w:lvl>
+  </w:abstractNum>
+  <w:abstractNum w:abstractNumId="1">
+    <w:nsid w:val="31401E85"/>
+    <w:multiLevelType w:val="hybridMultilevel"/>
+    <w:tmpl w:val="F97CB1CC"/>
+    <w:lvl w:ilvl="0" w:tplc="0419000F">
+      <w:start w:val="1"/>
+      <w:numFmt w:val="decimal"/>
+      <w:lvlText w:val="%1."/>
+      <w:lvlJc w:val="left"/>
+      <w:pPr>
+        <w:ind w:left="1429" w:hanging="360"/>
+      </w:pPr>
+    </w:lvl>
+    <w:lvl w:ilvl="1" w:tplc="04190019" w:tentative="1">
+      <w:start w:val="1"/>
+      <w:numFmt w:val="lowerLetter"/>
+      <w:lvlText w:val="%2."/>
+      <w:lvlJc w:val="left"/>
+      <w:pPr>
+        <w:ind w:left="2149" w:hanging="360"/>
+      </w:pPr>
+    </w:lvl>
+    <w:lvl w:ilvl="2" w:tplc="0419001B" w:tentative="1">
+      <w:start w:val="1"/>
+      <w:numFmt w:val="lowerRoman"/>
+      <w:lvlText w:val="%3."/>
+      <w:lvlJc w:val="right"/>
+      <w:pPr>
+        <w:ind w:left="2869" w:hanging="180"/>
+      </w:pPr>
+    </w:lvl>
+    <w:lvl w:ilvl="3" w:tplc="0419000F" w:tentative="1">
+      <w:start w:val="1"/>
+      <w:numFmt w:val="decimal"/>
+      <w:lvlText w:val="%4."/>
+      <w:lvlJc w:val="left"/>
+      <w:pPr>
+        <w:ind w:left="3589" w:hanging="360"/>
+      </w:pPr>
+    </w:lvl>
+    <w:lvl w:ilvl="4" w:tplc="04190019" w:tentative="1">
+      <w:start w:val="1"/>
+      <w:numFmt w:val="lowerLetter"/>
+      <w:lvlText w:val="%5."/>
+      <w:lvlJc w:val="left"/>
+      <w:pPr>
+        <w:ind w:left="4309" w:hanging="360"/>
+      </w:pPr>
+    </w:lvl>
+    <w:lvl w:ilvl="5" w:tplc="0419001B" w:tentative="1">
+      <w:start w:val="1"/>
+      <w:numFmt w:val="lowerRoman"/>
+      <w:lvlText w:val="%6."/>
+      <w:lvlJc w:val="right"/>
+      <w:pPr>
+        <w:ind w:left="5029" w:hanging="180"/>
+      </w:pPr>
+    </w:lvl>
+    <w:lvl w:ilvl="6" w:tplc="0419000F" w:tentative="1">
+      <w:start w:val="1"/>
+      <w:numFmt w:val="decimal"/>
+      <w:lvlText w:val="%7."/>
+      <w:lvlJc w:val="left"/>
+      <w:pPr>
+        <w:ind w:left="5749" w:hanging="360"/>
+      </w:pPr>
+    </w:lvl>
+    <w:lvl w:ilvl="7" w:tplc="04190019" w:tentative="1">
+      <w:start w:val="1"/>
+      <w:numFmt w:val="lowerLetter"/>
+      <w:lvlText w:val="%8."/>
+      <w:lvlJc w:val="left"/>
+      <w:pPr>
+        <w:ind w:left="6469" w:hanging="360"/>
+      </w:pPr>
+    </w:lvl>
+    <w:lvl w:ilvl="8" w:tplc="0419001B" w:tentative="1">
+      <w:start w:val="1"/>
+      <w:numFmt w:val="lowerRoman"/>
+      <w:lvlText w:val="%9."/>
+      <w:lvlJc w:val="right"/>
+      <w:pPr>
+        <w:ind w:left="7189" w:hanging="180"/>
+      </w:pPr>
+    </w:lvl>
+  </w:abstractNum>
+  <w:abstractNum w:abstractNumId="2">
+    <w:nsid w:val="3639625E"/>
+    <w:multiLevelType w:val="hybridMultilevel"/>
+    <w:tmpl w:val="EAAE939E"/>
+    <w:lvl w:ilvl="0" w:tplc="0419000F">
+      <w:start w:val="1"/>
+      <w:numFmt w:val="decimal"/>
+      <w:lvlText w:val="%1."/>
+      <w:lvlJc w:val="left"/>
+      <w:pPr>
+        <w:ind w:left="1429" w:hanging="360"/>
+      </w:pPr>
+    </w:lvl>
+    <w:lvl w:ilvl="1" w:tplc="04190019" w:tentative="1">
+      <w:start w:val="1"/>
+      <w:numFmt w:val="lowerLetter"/>
+      <w:lvlText w:val="%2."/>
+      <w:lvlJc w:val="left"/>
+      <w:pPr>
+        <w:ind w:left="2149" w:hanging="360"/>
+      </w:pPr>
+    </w:lvl>
+    <w:lvl w:ilvl="2" w:tplc="0419001B" w:tentative="1">
+      <w:start w:val="1"/>
+      <w:numFmt w:val="lowerRoman"/>
+      <w:lvlText w:val="%3."/>
+      <w:lvlJc w:val="right"/>
+      <w:pPr>
+        <w:ind w:left="2869" w:hanging="180"/>
+      </w:pPr>
+    </w:lvl>
+    <w:lvl w:ilvl="3" w:tplc="0419000F" w:tentative="1">
+      <w:start w:val="1"/>
+      <w:numFmt w:val="decimal"/>
+      <w:lvlText w:val="%4."/>
+      <w:lvlJc w:val="left"/>
+      <w:pPr>
+        <w:ind w:left="3589" w:hanging="360"/>
+      </w:pPr>
+    </w:lvl>
+    <w:lvl w:ilvl="4" w:tplc="04190019" w:tentative="1">
+      <w:start w:val="1"/>
+      <w:numFmt w:val="lowerLetter"/>
+      <w:lvlText w:val="%5."/>
+      <w:lvlJc w:val="left"/>
+      <w:pPr>
+        <w:ind w:left="4309" w:hanging="360"/>
+      </w:pPr>
+    </w:lvl>
+    <w:lvl w:ilvl="5" w:tplc="0419001B" w:tentative="1">
+      <w:start w:val="1"/>
+      <w:numFmt w:val="lowerRoman"/>
+      <w:lvlText w:val="%6."/>
+      <w:lvlJc w:val="right"/>
+      <w:pPr>
+        <w:ind w:left="5029" w:hanging="180"/>
+      </w:pPr>
+    </w:lvl>
+    <w:lvl w:ilvl="6" w:tplc="0419000F" w:tentative="1">
+      <w:start w:val="1"/>
+      <w:numFmt w:val="decimal"/>
+      <w:lvlText w:val="%7."/>
+      <w:lvlJc w:val="left"/>
+      <w:pPr>
+        <w:ind w:left="5749" w:hanging="360"/>
+      </w:pPr>
+    </w:lvl>
+    <w:lvl w:ilvl="7" w:tplc="04190019" w:tentative="1">
+      <w:start w:val="1"/>
+      <w:numFmt w:val="lowerLetter"/>
+      <w:lvlText w:val="%8."/>
+      <w:lvlJc w:val="left"/>
+      <w:pPr>
+        <w:ind w:left="6469" w:hanging="360"/>
+      </w:pPr>
+    </w:lvl>
+    <w:lvl w:ilvl="8" w:tplc="0419001B" w:tentative="1">
+      <w:start w:val="1"/>
+      <w:numFmt w:val="lowerRoman"/>
+      <w:lvlText w:val="%9."/>
+      <w:lvlJc w:val="right"/>
+      <w:pPr>
+        <w:ind w:left="7189" w:hanging="180"/>
+      </w:pPr>
+    </w:lvl>
+  </w:abstractNum>
+  <w:num w:numId="1">
+    <w:abstractNumId w:val="1"/>
+  </w:num>
+  <w:num w:numId="2">
+    <w:abstractNumId w:val="2"/>
+  </w:num>
+  <w:num w:numId="3">
+    <w:abstractNumId w:val="0"/>
+  </w:num>
+</w:numbering>
 </file>
 
 <file path=word/styles.xml><?xml version="1.0" encoding="utf-8"?>
@@ -1362,10 +1867,11 @@
   <w:style w:type="paragraph" w:default="1" w:styleId="a">
     <w:name w:val="Normal"/>
     <w:qFormat/>
-    <w:rsid w:val="008A29CF"/>
+    <w:rsid w:val="00FC7C18"/>
     <w:pPr>
       <w:spacing w:line="360" w:lineRule="auto"/>
       <w:ind w:firstLine="709"/>
+      <w:jc w:val="both"/>
     </w:pPr>
     <w:rPr>
       <w:rFonts w:ascii="Times New Roman" w:hAnsi="Times New Roman"/>
@@ -1585,6 +2091,60 @@
       <w:sz w:val="16"/>
       <w:szCs w:val="16"/>
       <w:lang w:eastAsia="en-US"/>
+    </w:rPr>
+  </w:style>
+  <w:style w:type="paragraph" w:styleId="ab">
+    <w:name w:val="List Paragraph"/>
+    <w:basedOn w:val="a"/>
+    <w:uiPriority w:val="34"/>
+    <w:qFormat/>
+    <w:rsid w:val="00FC7C18"/>
+    <w:pPr>
+      <w:ind w:left="720"/>
+      <w:contextualSpacing/>
+    </w:pPr>
+    <w:rPr>
+      <w:rFonts w:eastAsiaTheme="minorHAnsi" w:cstheme="minorBidi"/>
+      <w:szCs w:val="20"/>
+    </w:rPr>
+  </w:style>
+  <w:style w:type="paragraph" w:styleId="ac">
+    <w:name w:val="endnote text"/>
+    <w:basedOn w:val="a"/>
+    <w:link w:val="ad"/>
+    <w:uiPriority w:val="99"/>
+    <w:semiHidden/>
+    <w:unhideWhenUsed/>
+    <w:rsid w:val="004B189B"/>
+    <w:pPr>
+      <w:spacing w:line="240" w:lineRule="auto"/>
+    </w:pPr>
+    <w:rPr>
+      <w:sz w:val="20"/>
+      <w:szCs w:val="20"/>
+    </w:rPr>
+  </w:style>
+  <w:style w:type="character" w:customStyle="1" w:styleId="ad">
+    <w:name w:val="Текст концевой сноски Знак"/>
+    <w:basedOn w:val="a0"/>
+    <w:link w:val="ac"/>
+    <w:uiPriority w:val="99"/>
+    <w:semiHidden/>
+    <w:rsid w:val="004B189B"/>
+    <w:rPr>
+      <w:rFonts w:ascii="Times New Roman" w:hAnsi="Times New Roman"/>
+      <w:lang w:eastAsia="en-US"/>
+    </w:rPr>
+  </w:style>
+  <w:style w:type="character" w:styleId="ae">
+    <w:name w:val="endnote reference"/>
+    <w:basedOn w:val="a0"/>
+    <w:uiPriority w:val="99"/>
+    <w:semiHidden/>
+    <w:unhideWhenUsed/>
+    <w:rsid w:val="004B189B"/>
+    <w:rPr>
+      <w:vertAlign w:val="superscript"/>
     </w:rPr>
   </w:style>
 </w:styles>
@@ -1874,24 +2434,6 @@
 </file>
 
 <file path=customXml/item1.xml><?xml version="1.0" encoding="utf-8"?>
-<p:properties xmlns:p="http://schemas.microsoft.com/office/2006/metadata/properties" xmlns:xsi="http://www.w3.org/2001/XMLSchema-instance">
-  <documentManagement>
-    <PublishingExpirationDate xmlns="http://schemas.microsoft.com/sharepoint/v3" xsi:nil="true"/>
-    <PublishingStartDate xmlns="http://schemas.microsoft.com/sharepoint/v3" xsi:nil="true"/>
-  </documentManagement>
-</p:properties>
-</file>
-
-<file path=customXml/item2.xml><?xml version="1.0" encoding="utf-8"?>
-<?mso-contentType ?>
-<FormTemplates xmlns="http://schemas.microsoft.com/sharepoint/v3/contenttype/forms">
-  <Display>DocumentLibraryForm</Display>
-  <Edit>DocumentLibraryForm</Edit>
-  <New>DocumentLibraryForm</New>
-</FormTemplates>
-</file>
-
-<file path=customXml/item3.xml><?xml version="1.0" encoding="utf-8"?>
 <ct:contentTypeSchema xmlns:ct="http://schemas.microsoft.com/office/2006/metadata/contentType" xmlns:ma="http://schemas.microsoft.com/office/2006/metadata/properties/metaAttributes" ct:_="" ma:_="" ma:contentTypeName="Документ" ma:contentTypeID="0x010100109DC6B9ED74D84696E70D55B64E8F68" ma:contentTypeVersion="1" ma:contentTypeDescription="Создание документа." ma:contentTypeScope="" ma:versionID="42ea7d3cea3b49fb5f6c0b8b4613d1d4">
   <xsd:schema xmlns:xsd="http://www.w3.org/2001/XMLSchema" xmlns:xs="http://www.w3.org/2001/XMLSchema" xmlns:p="http://schemas.microsoft.com/office/2006/metadata/properties" xmlns:ns1="http://schemas.microsoft.com/sharepoint/v3" targetNamespace="http://schemas.microsoft.com/office/2006/metadata/properties" ma:root="true" ma:fieldsID="2a10c82831e5d625bbb0173136b03680" ns1:_="">
     <xsd:import namespace="http://schemas.microsoft.com/sharepoint/v3"/>
@@ -2023,28 +2565,29 @@
 </ct:contentTypeSchema>
 </file>
 
+<file path=customXml/item2.xml><?xml version="1.0" encoding="utf-8"?>
+<?mso-contentType ?>
+<FormTemplates xmlns="http://schemas.microsoft.com/sharepoint/v3/contenttype/forms">
+  <Display>DocumentLibraryForm</Display>
+  <Edit>DocumentLibraryForm</Edit>
+  <New>DocumentLibraryForm</New>
+</FormTemplates>
+</file>
+
+<file path=customXml/item3.xml><?xml version="1.0" encoding="utf-8"?>
+<p:properties xmlns:p="http://schemas.microsoft.com/office/2006/metadata/properties" xmlns:xsi="http://www.w3.org/2001/XMLSchema-instance">
+  <documentManagement>
+    <PublishingExpirationDate xmlns="http://schemas.microsoft.com/sharepoint/v3" xsi:nil="true"/>
+    <PublishingStartDate xmlns="http://schemas.microsoft.com/sharepoint/v3" xsi:nil="true"/>
+  </documentManagement>
+</p:properties>
+</file>
+
 <file path=customXml/item4.xml><?xml version="1.0" encoding="utf-8"?>
 <b:Sources xmlns:b="http://schemas.openxmlformats.org/officeDocument/2006/bibliography" xmlns="http://schemas.openxmlformats.org/officeDocument/2006/bibliography" SelectedStyle="\APA.XSL" StyleName="APA Fifth Edition"/>
 </file>
 
 <file path=customXml/itemProps1.xml><?xml version="1.0" encoding="utf-8"?>
-<ds:datastoreItem xmlns:ds="http://schemas.openxmlformats.org/officeDocument/2006/customXml" ds:itemID="{3283E2E2-060E-478B-83AE-B184A3416FB2}">
-  <ds:schemaRefs>
-    <ds:schemaRef ds:uri="http://schemas.microsoft.com/office/2006/metadata/properties"/>
-    <ds:schemaRef ds:uri="http://schemas.microsoft.com/sharepoint/v3"/>
-  </ds:schemaRefs>
-</ds:datastoreItem>
-</file>
-
-<file path=customXml/itemProps2.xml><?xml version="1.0" encoding="utf-8"?>
-<ds:datastoreItem xmlns:ds="http://schemas.openxmlformats.org/officeDocument/2006/customXml" ds:itemID="{B56CAFEF-4F69-4C85-9A3C-6E47CD0035E4}">
-  <ds:schemaRefs>
-    <ds:schemaRef ds:uri="http://schemas.microsoft.com/sharepoint/v3/contenttype/forms"/>
-  </ds:schemaRefs>
-</ds:datastoreItem>
-</file>
-
-<file path=customXml/itemProps3.xml><?xml version="1.0" encoding="utf-8"?>
 <ds:datastoreItem xmlns:ds="http://schemas.openxmlformats.org/officeDocument/2006/customXml" ds:itemID="{A37D539B-4829-46B3-84AF-B5C3A6210F12}">
   <ds:schemaRefs>
     <ds:schemaRef ds:uri="http://schemas.microsoft.com/office/2006/metadata/contentType"/>
@@ -2062,8 +2605,25 @@
 </ds:datastoreItem>
 </file>
 
+<file path=customXml/itemProps2.xml><?xml version="1.0" encoding="utf-8"?>
+<ds:datastoreItem xmlns:ds="http://schemas.openxmlformats.org/officeDocument/2006/customXml" ds:itemID="{B56CAFEF-4F69-4C85-9A3C-6E47CD0035E4}">
+  <ds:schemaRefs>
+    <ds:schemaRef ds:uri="http://schemas.microsoft.com/sharepoint/v3/contenttype/forms"/>
+  </ds:schemaRefs>
+</ds:datastoreItem>
+</file>
+
+<file path=customXml/itemProps3.xml><?xml version="1.0" encoding="utf-8"?>
+<ds:datastoreItem xmlns:ds="http://schemas.openxmlformats.org/officeDocument/2006/customXml" ds:itemID="{3283E2E2-060E-478B-83AE-B184A3416FB2}">
+  <ds:schemaRefs>
+    <ds:schemaRef ds:uri="http://schemas.microsoft.com/office/2006/metadata/properties"/>
+    <ds:schemaRef ds:uri="http://schemas.microsoft.com/sharepoint/v3"/>
+  </ds:schemaRefs>
+</ds:datastoreItem>
+</file>
+
 <file path=customXml/itemProps4.xml><?xml version="1.0" encoding="utf-8"?>
-<ds:datastoreItem xmlns:ds="http://schemas.openxmlformats.org/officeDocument/2006/customXml" ds:itemID="{824922D9-6B03-4337-82DE-09D27D223733}">
+<ds:datastoreItem xmlns:ds="http://schemas.openxmlformats.org/officeDocument/2006/customXml" ds:itemID="{8958B1D7-94E8-4798-B067-CEB9E8C56928}">
   <ds:schemaRefs>
     <ds:schemaRef ds:uri="http://schemas.openxmlformats.org/officeDocument/2006/bibliography"/>
   </ds:schemaRefs>

</xml_diff>